<commit_message>
Actualización de scripts del curso de Python sobre aprendizaje por refuerzo 09_04_25
</commit_message>
<xml_diff>
--- a/Modulo_1_Fundamentos_Python/docs/detalles-curso Python.docx
+++ b/Modulo_1_Fundamentos_Python/docs/detalles-curso Python.docx
@@ -329,7 +329,79 @@
           <w:szCs w:val="24"/>
           <w:lang w:eastAsia="es-AR"/>
         </w:rPr>
-        <w:t>Introducir bibliotecas de aprendizaje automático y entornos de simulación utilizados en RL (Scikit-learn, TensorFlow, OpenAI Gym).</w:t>
+        <w:t>Introducir bibliotecas de aprendizaje automático y entornos de simulación utilizados en RL (</w:t>
+      </w:r>
+      <w:proofErr w:type="spellStart"/>
+      <w:r>
+        <w:rPr>
+          <w:sz w:val="24"/>
+          <w:szCs w:val="24"/>
+          <w:lang w:eastAsia="es-AR"/>
+        </w:rPr>
+        <w:t>Scikit-learn</w:t>
+      </w:r>
+      <w:proofErr w:type="spellEnd"/>
+      <w:r>
+        <w:rPr>
+          <w:sz w:val="24"/>
+          <w:szCs w:val="24"/>
+          <w:lang w:eastAsia="es-AR"/>
+        </w:rPr>
+        <w:t xml:space="preserve">, </w:t>
+      </w:r>
+      <w:proofErr w:type="spellStart"/>
+      <w:r>
+        <w:rPr>
+          <w:sz w:val="24"/>
+          <w:szCs w:val="24"/>
+          <w:lang w:eastAsia="es-AR"/>
+        </w:rPr>
+        <w:t>TensorFlow</w:t>
+      </w:r>
+      <w:proofErr w:type="spellEnd"/>
+      <w:r>
+        <w:rPr>
+          <w:sz w:val="24"/>
+          <w:szCs w:val="24"/>
+          <w:lang w:eastAsia="es-AR"/>
+        </w:rPr>
+        <w:t xml:space="preserve">, </w:t>
+      </w:r>
+      <w:proofErr w:type="spellStart"/>
+      <w:r>
+        <w:rPr>
+          <w:sz w:val="24"/>
+          <w:szCs w:val="24"/>
+          <w:lang w:eastAsia="es-AR"/>
+        </w:rPr>
+        <w:t>OpenAI</w:t>
+      </w:r>
+      <w:proofErr w:type="spellEnd"/>
+      <w:r>
+        <w:rPr>
+          <w:sz w:val="24"/>
+          <w:szCs w:val="24"/>
+          <w:lang w:eastAsia="es-AR"/>
+        </w:rPr>
+        <w:t xml:space="preserve"> </w:t>
+      </w:r>
+      <w:proofErr w:type="spellStart"/>
+      <w:r>
+        <w:rPr>
+          <w:sz w:val="24"/>
+          <w:szCs w:val="24"/>
+          <w:lang w:eastAsia="es-AR"/>
+        </w:rPr>
+        <w:t>Gym</w:t>
+      </w:r>
+      <w:proofErr w:type="spellEnd"/>
+      <w:r>
+        <w:rPr>
+          <w:sz w:val="24"/>
+          <w:szCs w:val="24"/>
+          <w:lang w:eastAsia="es-AR"/>
+        </w:rPr>
+        <w:t>).</w:t>
       </w:r>
     </w:p>
     <w:p>
@@ -393,7 +465,103 @@
           <w:sz w:val="24"/>
           <w:szCs w:val="24"/>
         </w:rPr>
-        <w:t>Además, se introduce a los participantes en el ecosistema científico de Python, incluyendo el uso de bibliotecas fundamentales como NumPy, Pandas y Matplotlib, esenciales para la manipulación y análisis de datos. También se familiariza a los estudiantes con herramientas avanzadas como Scikit-learn y TensorFlow para el desarrollo de modelos de aprendizaje automático. Finalmente, se presenta OpenAI Gym para la experimentación con entornos simulados en Aprendizaje por Refuerzo, asegurando una transición fluida al curso principal.</w:t>
+        <w:t xml:space="preserve">Además, se introduce a los participantes en el ecosistema científico de Python, incluyendo el uso de bibliotecas fundamentales como </w:t>
+      </w:r>
+      <w:proofErr w:type="spellStart"/>
+      <w:r>
+        <w:rPr>
+          <w:sz w:val="24"/>
+          <w:szCs w:val="24"/>
+        </w:rPr>
+        <w:t>NumPy</w:t>
+      </w:r>
+      <w:proofErr w:type="spellEnd"/>
+      <w:r>
+        <w:rPr>
+          <w:sz w:val="24"/>
+          <w:szCs w:val="24"/>
+        </w:rPr>
+        <w:t xml:space="preserve">, Pandas y </w:t>
+      </w:r>
+      <w:proofErr w:type="spellStart"/>
+      <w:r>
+        <w:rPr>
+          <w:sz w:val="24"/>
+          <w:szCs w:val="24"/>
+        </w:rPr>
+        <w:t>Matplotlib</w:t>
+      </w:r>
+      <w:proofErr w:type="spellEnd"/>
+      <w:r>
+        <w:rPr>
+          <w:sz w:val="24"/>
+          <w:szCs w:val="24"/>
+        </w:rPr>
+        <w:t xml:space="preserve">, esenciales para la manipulación y análisis de datos. También se familiariza a los estudiantes con herramientas avanzadas como </w:t>
+      </w:r>
+      <w:proofErr w:type="spellStart"/>
+      <w:r>
+        <w:rPr>
+          <w:sz w:val="24"/>
+          <w:szCs w:val="24"/>
+        </w:rPr>
+        <w:t>Scikit-learn</w:t>
+      </w:r>
+      <w:proofErr w:type="spellEnd"/>
+      <w:r>
+        <w:rPr>
+          <w:sz w:val="24"/>
+          <w:szCs w:val="24"/>
+        </w:rPr>
+        <w:t xml:space="preserve"> y </w:t>
+      </w:r>
+      <w:proofErr w:type="spellStart"/>
+      <w:r>
+        <w:rPr>
+          <w:sz w:val="24"/>
+          <w:szCs w:val="24"/>
+        </w:rPr>
+        <w:t>TensorFlow</w:t>
+      </w:r>
+      <w:proofErr w:type="spellEnd"/>
+      <w:r>
+        <w:rPr>
+          <w:sz w:val="24"/>
+          <w:szCs w:val="24"/>
+        </w:rPr>
+        <w:t xml:space="preserve"> para el desarrollo de modelos de aprendizaje automático. Finalmente, se presenta </w:t>
+      </w:r>
+      <w:proofErr w:type="spellStart"/>
+      <w:r>
+        <w:rPr>
+          <w:sz w:val="24"/>
+          <w:szCs w:val="24"/>
+        </w:rPr>
+        <w:t>OpenAI</w:t>
+      </w:r>
+      <w:proofErr w:type="spellEnd"/>
+      <w:r>
+        <w:rPr>
+          <w:sz w:val="24"/>
+          <w:szCs w:val="24"/>
+        </w:rPr>
+        <w:t xml:space="preserve"> </w:t>
+      </w:r>
+      <w:proofErr w:type="spellStart"/>
+      <w:r>
+        <w:rPr>
+          <w:sz w:val="24"/>
+          <w:szCs w:val="24"/>
+        </w:rPr>
+        <w:t>Gym</w:t>
+      </w:r>
+      <w:proofErr w:type="spellEnd"/>
+      <w:r>
+        <w:rPr>
+          <w:sz w:val="24"/>
+          <w:szCs w:val="24"/>
+        </w:rPr>
+        <w:t xml:space="preserve"> para la experimentación con entornos simulados en Aprendizaje por Refuerzo, asegurando una transición fluida al curso principal.</w:t>
       </w:r>
     </w:p>
     <w:p>
@@ -520,6 +688,7 @@
         </w:rPr>
         <w:t>Estructuras de control: condicionales (</w:t>
       </w:r>
+      <w:proofErr w:type="spellStart"/>
       <w:r>
         <w:rPr>
           <w:rFonts w:ascii="Courier New" w:hAnsi="Courier New" w:cs="Courier New"/>
@@ -527,6 +696,7 @@
         </w:rPr>
         <w:t>if</w:t>
       </w:r>
+      <w:proofErr w:type="spellEnd"/>
       <w:r>
         <w:rPr>
           <w:sz w:val="24"/>
@@ -535,6 +705,7 @@
         </w:rPr>
         <w:t xml:space="preserve">, </w:t>
       </w:r>
+      <w:proofErr w:type="spellStart"/>
       <w:r>
         <w:rPr>
           <w:rFonts w:ascii="Courier New" w:hAnsi="Courier New" w:cs="Courier New"/>
@@ -542,6 +713,7 @@
         </w:rPr>
         <w:t>elif</w:t>
       </w:r>
+      <w:proofErr w:type="spellEnd"/>
       <w:r>
         <w:rPr>
           <w:sz w:val="24"/>
@@ -550,6 +722,7 @@
         </w:rPr>
         <w:t xml:space="preserve">, </w:t>
       </w:r>
+      <w:proofErr w:type="spellStart"/>
       <w:r>
         <w:rPr>
           <w:rFonts w:ascii="Courier New" w:hAnsi="Courier New" w:cs="Courier New"/>
@@ -557,6 +730,7 @@
         </w:rPr>
         <w:t>else</w:t>
       </w:r>
+      <w:proofErr w:type="spellEnd"/>
       <w:r>
         <w:rPr>
           <w:sz w:val="24"/>
@@ -565,6 +739,7 @@
         </w:rPr>
         <w:t>) y bucles (</w:t>
       </w:r>
+      <w:proofErr w:type="spellStart"/>
       <w:r>
         <w:rPr>
           <w:rFonts w:ascii="Courier New" w:hAnsi="Courier New" w:cs="Courier New"/>
@@ -572,6 +747,7 @@
         </w:rPr>
         <w:t>for</w:t>
       </w:r>
+      <w:proofErr w:type="spellEnd"/>
       <w:r>
         <w:rPr>
           <w:sz w:val="24"/>
@@ -580,6 +756,7 @@
         </w:rPr>
         <w:t xml:space="preserve">, </w:t>
       </w:r>
+      <w:proofErr w:type="spellStart"/>
       <w:r>
         <w:rPr>
           <w:rFonts w:ascii="Courier New" w:hAnsi="Courier New" w:cs="Courier New"/>
@@ -587,6 +764,7 @@
         </w:rPr>
         <w:t>while</w:t>
       </w:r>
+      <w:proofErr w:type="spellEnd"/>
       <w:r>
         <w:rPr>
           <w:sz w:val="24"/>
@@ -835,6 +1013,7 @@
         </w:rPr>
         <w:t xml:space="preserve"> Uso de funciones de orden superior (</w:t>
       </w:r>
+      <w:proofErr w:type="spellStart"/>
       <w:r>
         <w:rPr>
           <w:rFonts w:ascii="Courier New" w:hAnsi="Courier New" w:cs="Courier New"/>
@@ -842,6 +1021,7 @@
         </w:rPr>
         <w:t>map</w:t>
       </w:r>
+      <w:proofErr w:type="spellEnd"/>
       <w:r>
         <w:rPr>
           <w:sz w:val="24"/>
@@ -850,6 +1030,7 @@
         </w:rPr>
         <w:t xml:space="preserve">, </w:t>
       </w:r>
+      <w:proofErr w:type="spellStart"/>
       <w:r>
         <w:rPr>
           <w:rFonts w:ascii="Courier New" w:hAnsi="Courier New" w:cs="Courier New"/>
@@ -857,6 +1038,7 @@
         </w:rPr>
         <w:t>filter</w:t>
       </w:r>
+      <w:proofErr w:type="spellEnd"/>
       <w:r>
         <w:rPr>
           <w:sz w:val="24"/>
@@ -908,6 +1090,7 @@
         <w:rPr>
           <w:sz w:val="24"/>
           <w:szCs w:val="24"/>
+          <w:highlight w:val="yellow"/>
           <w:lang w:eastAsia="es-AR"/>
         </w:rPr>
       </w:pPr>
@@ -927,7 +1110,16 @@
           <w:szCs w:val="24"/>
           <w:lang w:eastAsia="es-AR"/>
         </w:rPr>
-        <w:t xml:space="preserve"> Conceptos de programación orientada a objetos (POO), creación de clases y objetos, encapsulación, herencia y polimorfismo.</w:t>
+        <w:t xml:space="preserve"> Conceptos de programación orientada a objetos (POO), creación de clases y objetos, </w:t>
+      </w:r>
+      <w:r>
+        <w:rPr>
+          <w:sz w:val="24"/>
+          <w:szCs w:val="24"/>
+          <w:highlight w:val="yellow"/>
+          <w:lang w:eastAsia="es-AR"/>
+        </w:rPr>
+        <w:t>encapsulación, herencia y polimorfismo.</w:t>
       </w:r>
     </w:p>
     <w:p>
@@ -976,15 +1168,17 @@
         <w:rPr>
           <w:sz w:val="24"/>
           <w:szCs w:val="24"/>
-          <w:lang w:eastAsia="es-AR"/>
-        </w:rPr>
-      </w:pPr>
-      <w:r>
-        <w:rPr>
-          <w:b/>
-          <w:bCs/>
-          <w:sz w:val="24"/>
-          <w:szCs w:val="24"/>
+          <w:highlight w:val="yellow"/>
+          <w:lang w:eastAsia="es-AR"/>
+        </w:rPr>
+      </w:pPr>
+      <w:r>
+        <w:rPr>
+          <w:b/>
+          <w:bCs/>
+          <w:sz w:val="24"/>
+          <w:szCs w:val="24"/>
+          <w:highlight w:val="yellow"/>
           <w:lang w:eastAsia="es-AR"/>
         </w:rPr>
         <w:t>Manejo de excepciones en POO:</w:t>
@@ -993,6 +1187,7 @@
         <w:rPr>
           <w:sz w:val="24"/>
           <w:szCs w:val="24"/>
+          <w:highlight w:val="yellow"/>
           <w:lang w:eastAsia="es-AR"/>
         </w:rPr>
         <w:t xml:space="preserve"> Uso de </w:t>
@@ -1000,6 +1195,7 @@
       <w:r>
         <w:rPr>
           <w:rFonts w:ascii="Courier New" w:hAnsi="Courier New" w:cs="Courier New"/>
+          <w:highlight w:val="yellow"/>
           <w:lang w:eastAsia="es-AR"/>
         </w:rPr>
         <w:t>try</w:t>
@@ -1008,36 +1204,45 @@
         <w:rPr>
           <w:sz w:val="24"/>
           <w:szCs w:val="24"/>
+          <w:highlight w:val="yellow"/>
           <w:lang w:eastAsia="es-AR"/>
         </w:rPr>
         <w:t xml:space="preserve">, </w:t>
       </w:r>
+      <w:proofErr w:type="spellStart"/>
       <w:r>
         <w:rPr>
           <w:rFonts w:ascii="Courier New" w:hAnsi="Courier New" w:cs="Courier New"/>
+          <w:highlight w:val="yellow"/>
           <w:lang w:eastAsia="es-AR"/>
         </w:rPr>
         <w:t>except</w:t>
       </w:r>
-      <w:r>
-        <w:rPr>
-          <w:sz w:val="24"/>
-          <w:szCs w:val="24"/>
+      <w:proofErr w:type="spellEnd"/>
+      <w:r>
+        <w:rPr>
+          <w:sz w:val="24"/>
+          <w:szCs w:val="24"/>
+          <w:highlight w:val="yellow"/>
           <w:lang w:eastAsia="es-AR"/>
         </w:rPr>
         <w:t xml:space="preserve">, </w:t>
       </w:r>
+      <w:proofErr w:type="spellStart"/>
       <w:r>
         <w:rPr>
           <w:rFonts w:ascii="Courier New" w:hAnsi="Courier New" w:cs="Courier New"/>
+          <w:highlight w:val="yellow"/>
           <w:lang w:eastAsia="es-AR"/>
         </w:rPr>
         <w:t>finally</w:t>
       </w:r>
-      <w:r>
-        <w:rPr>
-          <w:sz w:val="24"/>
-          <w:szCs w:val="24"/>
+      <w:proofErr w:type="spellEnd"/>
+      <w:r>
+        <w:rPr>
+          <w:sz w:val="24"/>
+          <w:szCs w:val="24"/>
+          <w:highlight w:val="yellow"/>
           <w:lang w:eastAsia="es-AR"/>
         </w:rPr>
         <w:t xml:space="preserve"> y la creación de excepciones personalizadas.</w:t>
@@ -1055,15 +1260,17 @@
         <w:rPr>
           <w:sz w:val="24"/>
           <w:szCs w:val="24"/>
-          <w:lang w:eastAsia="es-AR"/>
-        </w:rPr>
-      </w:pPr>
-      <w:r>
-        <w:rPr>
-          <w:b/>
-          <w:bCs/>
-          <w:sz w:val="24"/>
-          <w:szCs w:val="24"/>
+          <w:highlight w:val="yellow"/>
+          <w:lang w:eastAsia="es-AR"/>
+        </w:rPr>
+      </w:pPr>
+      <w:r>
+        <w:rPr>
+          <w:b/>
+          <w:bCs/>
+          <w:sz w:val="24"/>
+          <w:szCs w:val="24"/>
+          <w:highlight w:val="yellow"/>
           <w:lang w:eastAsia="es-AR"/>
         </w:rPr>
         <w:t>Patrones de diseño básicos en Python:</w:t>
@@ -1072,9 +1279,50 @@
         <w:rPr>
           <w:sz w:val="24"/>
           <w:szCs w:val="24"/>
-          <w:lang w:eastAsia="es-AR"/>
-        </w:rPr>
-        <w:t xml:space="preserve"> Singleton, Factory, y Strategy aplicados a la POO.</w:t>
+          <w:highlight w:val="yellow"/>
+          <w:lang w:eastAsia="es-AR"/>
+        </w:rPr>
+        <w:t xml:space="preserve"> </w:t>
+      </w:r>
+      <w:proofErr w:type="spellStart"/>
+      <w:r>
+        <w:rPr>
+          <w:sz w:val="24"/>
+          <w:szCs w:val="24"/>
+          <w:highlight w:val="yellow"/>
+          <w:lang w:eastAsia="es-AR"/>
+        </w:rPr>
+        <w:t>Singleton</w:t>
+      </w:r>
+      <w:proofErr w:type="spellEnd"/>
+      <w:r>
+        <w:rPr>
+          <w:sz w:val="24"/>
+          <w:szCs w:val="24"/>
+          <w:highlight w:val="yellow"/>
+          <w:lang w:eastAsia="es-AR"/>
+        </w:rPr>
+        <w:t xml:space="preserve">, Factory, y </w:t>
+      </w:r>
+      <w:proofErr w:type="spellStart"/>
+      <w:r>
+        <w:rPr>
+          <w:sz w:val="24"/>
+          <w:szCs w:val="24"/>
+          <w:highlight w:val="yellow"/>
+          <w:lang w:eastAsia="es-AR"/>
+        </w:rPr>
+        <w:t>Strategy</w:t>
+      </w:r>
+      <w:proofErr w:type="spellEnd"/>
+      <w:r>
+        <w:rPr>
+          <w:sz w:val="24"/>
+          <w:szCs w:val="24"/>
+          <w:highlight w:val="yellow"/>
+          <w:lang w:eastAsia="es-AR"/>
+        </w:rPr>
+        <w:t xml:space="preserve"> aplicados a la POO.</w:t>
       </w:r>
     </w:p>
     <w:p>
@@ -1100,8 +1348,20 @@
           <w:szCs w:val="24"/>
           <w:lang w:eastAsia="es-AR"/>
         </w:rPr>
-        <w:t>Módulo 3: Manipulación de Datos con Pandas y NumPy</w:t>
-      </w:r>
+        <w:t xml:space="preserve">Módulo 3: Manipulación de Datos con Pandas y </w:t>
+      </w:r>
+      <w:proofErr w:type="spellStart"/>
+      <w:r>
+        <w:rPr>
+          <w:b/>
+          <w:bCs/>
+          <w:sz w:val="24"/>
+          <w:szCs w:val="24"/>
+          <w:lang w:eastAsia="es-AR"/>
+        </w:rPr>
+        <w:t>NumPy</w:t>
+      </w:r>
+      <w:proofErr w:type="spellEnd"/>
     </w:p>
     <w:p>
       <w:pPr>
@@ -1160,7 +1420,29 @@
           <w:szCs w:val="24"/>
           <w:lang w:eastAsia="es-AR"/>
         </w:rPr>
-        <w:t>Manipulación de DataFrames con Pandas:</w:t>
+        <w:t xml:space="preserve">Manipulación de </w:t>
+      </w:r>
+      <w:proofErr w:type="spellStart"/>
+      <w:r>
+        <w:rPr>
+          <w:b/>
+          <w:bCs/>
+          <w:sz w:val="24"/>
+          <w:szCs w:val="24"/>
+          <w:lang w:eastAsia="es-AR"/>
+        </w:rPr>
+        <w:t>DataFrames</w:t>
+      </w:r>
+      <w:proofErr w:type="spellEnd"/>
+      <w:r>
+        <w:rPr>
+          <w:b/>
+          <w:bCs/>
+          <w:sz w:val="24"/>
+          <w:szCs w:val="24"/>
+          <w:lang w:eastAsia="es-AR"/>
+        </w:rPr>
+        <w:t xml:space="preserve"> con Pandas:</w:t>
       </w:r>
       <w:r>
         <w:rPr>
@@ -1204,6 +1486,7 @@
         </w:rPr>
         <w:t xml:space="preserve"> Agrupamiento (</w:t>
       </w:r>
+      <w:proofErr w:type="spellStart"/>
       <w:r>
         <w:rPr>
           <w:rFonts w:ascii="Courier New" w:hAnsi="Courier New" w:cs="Courier New"/>
@@ -1211,14 +1494,34 @@
         </w:rPr>
         <w:t>groupby</w:t>
       </w:r>
-      <w:r>
-        <w:rPr>
-          <w:sz w:val="24"/>
-          <w:szCs w:val="24"/>
-          <w:lang w:eastAsia="es-AR"/>
-        </w:rPr>
-        <w:t>), combinación de datasets (</w:t>
-      </w:r>
+      <w:proofErr w:type="spellEnd"/>
+      <w:r>
+        <w:rPr>
+          <w:sz w:val="24"/>
+          <w:szCs w:val="24"/>
+          <w:lang w:eastAsia="es-AR"/>
+        </w:rPr>
+        <w:t xml:space="preserve">), combinación de </w:t>
+      </w:r>
+      <w:proofErr w:type="spellStart"/>
+      <w:r>
+        <w:rPr>
+          <w:sz w:val="24"/>
+          <w:szCs w:val="24"/>
+          <w:lang w:eastAsia="es-AR"/>
+        </w:rPr>
+        <w:t>datasets</w:t>
+      </w:r>
+      <w:proofErr w:type="spellEnd"/>
+      <w:r>
+        <w:rPr>
+          <w:sz w:val="24"/>
+          <w:szCs w:val="24"/>
+          <w:lang w:eastAsia="es-AR"/>
+        </w:rPr>
+        <w:t xml:space="preserve"> (</w:t>
+      </w:r>
+      <w:proofErr w:type="spellStart"/>
       <w:r>
         <w:rPr>
           <w:rFonts w:ascii="Courier New" w:hAnsi="Courier New" w:cs="Courier New"/>
@@ -1226,6 +1529,7 @@
         </w:rPr>
         <w:t>merge</w:t>
       </w:r>
+      <w:proofErr w:type="spellEnd"/>
       <w:r>
         <w:rPr>
           <w:sz w:val="24"/>
@@ -1234,6 +1538,7 @@
         </w:rPr>
         <w:t xml:space="preserve">, </w:t>
       </w:r>
+      <w:proofErr w:type="spellStart"/>
       <w:r>
         <w:rPr>
           <w:rFonts w:ascii="Courier New" w:hAnsi="Courier New" w:cs="Courier New"/>
@@ -1241,6 +1546,7 @@
         </w:rPr>
         <w:t>concat</w:t>
       </w:r>
+      <w:proofErr w:type="spellEnd"/>
       <w:r>
         <w:rPr>
           <w:sz w:val="24"/>
@@ -1262,26 +1568,137 @@
         <w:rPr>
           <w:sz w:val="24"/>
           <w:szCs w:val="24"/>
-          <w:lang w:eastAsia="es-AR"/>
-        </w:rPr>
-      </w:pPr>
-      <w:r>
-        <w:rPr>
-          <w:b/>
-          <w:bCs/>
-          <w:sz w:val="24"/>
-          <w:szCs w:val="24"/>
-          <w:lang w:eastAsia="es-AR"/>
-        </w:rPr>
-        <w:t>Operaciones con arrays NumPy:</w:t>
-      </w:r>
-      <w:r>
-        <w:rPr>
-          <w:sz w:val="24"/>
-          <w:szCs w:val="24"/>
-          <w:lang w:eastAsia="es-AR"/>
-        </w:rPr>
-        <w:t xml:space="preserve"> Creación y manipulación de arrays, indexación y slicing, operaciones vectorizadas y broadcasting.</w:t>
+          <w:highlight w:val="yellow"/>
+          <w:lang w:eastAsia="es-AR"/>
+        </w:rPr>
+      </w:pPr>
+      <w:r>
+        <w:rPr>
+          <w:b/>
+          <w:bCs/>
+          <w:sz w:val="24"/>
+          <w:szCs w:val="24"/>
+          <w:highlight w:val="yellow"/>
+          <w:lang w:eastAsia="es-AR"/>
+        </w:rPr>
+        <w:t xml:space="preserve">Operaciones con </w:t>
+      </w:r>
+      <w:proofErr w:type="spellStart"/>
+      <w:r>
+        <w:rPr>
+          <w:b/>
+          <w:bCs/>
+          <w:sz w:val="24"/>
+          <w:szCs w:val="24"/>
+          <w:highlight w:val="yellow"/>
+          <w:lang w:eastAsia="es-AR"/>
+        </w:rPr>
+        <w:t>arrays</w:t>
+      </w:r>
+      <w:proofErr w:type="spellEnd"/>
+      <w:r>
+        <w:rPr>
+          <w:b/>
+          <w:bCs/>
+          <w:sz w:val="24"/>
+          <w:szCs w:val="24"/>
+          <w:highlight w:val="yellow"/>
+          <w:lang w:eastAsia="es-AR"/>
+        </w:rPr>
+        <w:t xml:space="preserve"> </w:t>
+      </w:r>
+      <w:proofErr w:type="spellStart"/>
+      <w:r>
+        <w:rPr>
+          <w:b/>
+          <w:bCs/>
+          <w:sz w:val="24"/>
+          <w:szCs w:val="24"/>
+          <w:highlight w:val="yellow"/>
+          <w:lang w:eastAsia="es-AR"/>
+        </w:rPr>
+        <w:t>NumPy</w:t>
+      </w:r>
+      <w:proofErr w:type="spellEnd"/>
+      <w:r>
+        <w:rPr>
+          <w:b/>
+          <w:bCs/>
+          <w:sz w:val="24"/>
+          <w:szCs w:val="24"/>
+          <w:highlight w:val="yellow"/>
+          <w:lang w:eastAsia="es-AR"/>
+        </w:rPr>
+        <w:t>:</w:t>
+      </w:r>
+      <w:r>
+        <w:rPr>
+          <w:sz w:val="24"/>
+          <w:szCs w:val="24"/>
+          <w:highlight w:val="yellow"/>
+          <w:lang w:eastAsia="es-AR"/>
+        </w:rPr>
+        <w:t xml:space="preserve"> Creación y manipulación de </w:t>
+      </w:r>
+      <w:proofErr w:type="spellStart"/>
+      <w:r>
+        <w:rPr>
+          <w:sz w:val="24"/>
+          <w:szCs w:val="24"/>
+          <w:highlight w:val="yellow"/>
+          <w:lang w:eastAsia="es-AR"/>
+        </w:rPr>
+        <w:t>arrays</w:t>
+      </w:r>
+      <w:proofErr w:type="spellEnd"/>
+      <w:r>
+        <w:rPr>
+          <w:sz w:val="24"/>
+          <w:szCs w:val="24"/>
+          <w:highlight w:val="yellow"/>
+          <w:lang w:eastAsia="es-AR"/>
+        </w:rPr>
+        <w:t xml:space="preserve">, indexación y </w:t>
+      </w:r>
+      <w:proofErr w:type="spellStart"/>
+      <w:r>
+        <w:rPr>
+          <w:sz w:val="24"/>
+          <w:szCs w:val="24"/>
+          <w:highlight w:val="yellow"/>
+          <w:lang w:eastAsia="es-AR"/>
+        </w:rPr>
+        <w:t>slicing</w:t>
+      </w:r>
+      <w:proofErr w:type="spellEnd"/>
+      <w:r>
+        <w:rPr>
+          <w:sz w:val="24"/>
+          <w:szCs w:val="24"/>
+          <w:highlight w:val="yellow"/>
+          <w:lang w:eastAsia="es-AR"/>
+        </w:rPr>
+        <w:t xml:space="preserve">, operaciones vectorizadas y </w:t>
+      </w:r>
+      <w:proofErr w:type="spellStart"/>
+      <w:r>
+        <w:rPr>
+          <w:sz w:val="24"/>
+          <w:szCs w:val="24"/>
+          <w:highlight w:val="yellow"/>
+          <w:lang w:eastAsia="es-AR"/>
+        </w:rPr>
+        <w:t>broadcasting</w:t>
+      </w:r>
+      <w:proofErr w:type="spellEnd"/>
+      <w:r>
+        <w:rPr>
+          <w:sz w:val="24"/>
+          <w:szCs w:val="24"/>
+          <w:highlight w:val="yellow"/>
+          <w:lang w:eastAsia="es-AR"/>
+        </w:rPr>
+        <w:t>.</w:t>
       </w:r>
     </w:p>
     <w:p>
@@ -1296,23 +1713,50 @@
         <w:rPr>
           <w:sz w:val="24"/>
           <w:szCs w:val="24"/>
-          <w:lang w:eastAsia="es-AR"/>
-        </w:rPr>
-      </w:pPr>
-      <w:r>
-        <w:rPr>
-          <w:b/>
-          <w:bCs/>
-          <w:sz w:val="24"/>
-          <w:szCs w:val="24"/>
-          <w:lang w:eastAsia="es-AR"/>
-        </w:rPr>
-        <w:t>Análisis estadístico con Pandas y NumPy:</w:t>
-      </w:r>
-      <w:r>
-        <w:rPr>
-          <w:sz w:val="24"/>
-          <w:szCs w:val="24"/>
+          <w:highlight w:val="yellow"/>
+          <w:lang w:eastAsia="es-AR"/>
+        </w:rPr>
+      </w:pPr>
+      <w:r>
+        <w:rPr>
+          <w:b/>
+          <w:bCs/>
+          <w:sz w:val="24"/>
+          <w:szCs w:val="24"/>
+          <w:highlight w:val="yellow"/>
+          <w:lang w:eastAsia="es-AR"/>
+        </w:rPr>
+        <w:t xml:space="preserve">Análisis estadístico con Pandas y </w:t>
+      </w:r>
+      <w:proofErr w:type="spellStart"/>
+      <w:r>
+        <w:rPr>
+          <w:b/>
+          <w:bCs/>
+          <w:sz w:val="24"/>
+          <w:szCs w:val="24"/>
+          <w:highlight w:val="yellow"/>
+          <w:lang w:eastAsia="es-AR"/>
+        </w:rPr>
+        <w:t>NumPy</w:t>
+      </w:r>
+      <w:proofErr w:type="spellEnd"/>
+      <w:r>
+        <w:rPr>
+          <w:b/>
+          <w:bCs/>
+          <w:sz w:val="24"/>
+          <w:szCs w:val="24"/>
+          <w:highlight w:val="yellow"/>
+          <w:lang w:eastAsia="es-AR"/>
+        </w:rPr>
+        <w:t>:</w:t>
+      </w:r>
+      <w:r>
+        <w:rPr>
+          <w:sz w:val="24"/>
+          <w:szCs w:val="24"/>
+          <w:highlight w:val="yellow"/>
           <w:lang w:eastAsia="es-AR"/>
         </w:rPr>
         <w:t xml:space="preserve"> Cálculo de estadísticas descriptivas, correlaciones y transformaciones de datos.</w:t>
@@ -1330,15 +1774,17 @@
         <w:rPr>
           <w:sz w:val="24"/>
           <w:szCs w:val="24"/>
-          <w:lang w:eastAsia="es-AR"/>
-        </w:rPr>
-      </w:pPr>
-      <w:r>
-        <w:rPr>
-          <w:b/>
-          <w:bCs/>
-          <w:sz w:val="24"/>
-          <w:szCs w:val="24"/>
+          <w:highlight w:val="yellow"/>
+          <w:lang w:eastAsia="es-AR"/>
+        </w:rPr>
+      </w:pPr>
+      <w:r>
+        <w:rPr>
+          <w:b/>
+          <w:bCs/>
+          <w:sz w:val="24"/>
+          <w:szCs w:val="24"/>
+          <w:highlight w:val="yellow"/>
           <w:lang w:eastAsia="es-AR"/>
         </w:rPr>
         <w:t>Optimización de rendimiento:</w:t>
@@ -1347,36 +1793,45 @@
         <w:rPr>
           <w:sz w:val="24"/>
           <w:szCs w:val="24"/>
+          <w:highlight w:val="yellow"/>
           <w:lang w:eastAsia="es-AR"/>
         </w:rPr>
         <w:t xml:space="preserve"> Uso de </w:t>
       </w:r>
+      <w:proofErr w:type="spellStart"/>
       <w:r>
         <w:rPr>
           <w:rFonts w:ascii="Courier New" w:hAnsi="Courier New" w:cs="Courier New"/>
+          <w:highlight w:val="yellow"/>
           <w:lang w:eastAsia="es-AR"/>
         </w:rPr>
         <w:t>apply</w:t>
       </w:r>
-      <w:r>
-        <w:rPr>
-          <w:sz w:val="24"/>
-          <w:szCs w:val="24"/>
+      <w:proofErr w:type="spellEnd"/>
+      <w:r>
+        <w:rPr>
+          <w:sz w:val="24"/>
+          <w:szCs w:val="24"/>
+          <w:highlight w:val="yellow"/>
           <w:lang w:eastAsia="es-AR"/>
         </w:rPr>
         <w:t xml:space="preserve"> vs. </w:t>
       </w:r>
+      <w:proofErr w:type="spellStart"/>
       <w:r>
         <w:rPr>
           <w:rFonts w:ascii="Courier New" w:hAnsi="Courier New" w:cs="Courier New"/>
+          <w:highlight w:val="yellow"/>
           <w:lang w:eastAsia="es-AR"/>
         </w:rPr>
         <w:t>vectorization</w:t>
       </w:r>
-      <w:r>
-        <w:rPr>
-          <w:sz w:val="24"/>
-          <w:szCs w:val="24"/>
+      <w:proofErr w:type="spellEnd"/>
+      <w:r>
+        <w:rPr>
+          <w:sz w:val="24"/>
+          <w:szCs w:val="24"/>
+          <w:highlight w:val="yellow"/>
           <w:lang w:eastAsia="es-AR"/>
         </w:rPr>
         <w:t>, técnicas para mejorar la eficiencia en el procesamiento de datos.</w:t>
@@ -1394,19 +1849,58 @@
         <w:rPr>
           <w:sz w:val="24"/>
           <w:szCs w:val="24"/>
-          <w:lang w:eastAsia="es-AR"/>
-        </w:rPr>
-      </w:pPr>
-      <w:r>
-        <w:rPr>
-          <w:b/>
-          <w:bCs/>
-          <w:sz w:val="24"/>
-          <w:szCs w:val="24"/>
-          <w:lang w:eastAsia="es-AR"/>
-        </w:rPr>
-        <w:t>Módulo 4: Visualización de Datos con Matplotlib y Seaborn</w:t>
-      </w:r>
+          <w:highlight w:val="cyan"/>
+          <w:lang w:eastAsia="es-AR"/>
+        </w:rPr>
+      </w:pPr>
+      <w:r>
+        <w:rPr>
+          <w:b/>
+          <w:bCs/>
+          <w:sz w:val="24"/>
+          <w:szCs w:val="24"/>
+          <w:highlight w:val="cyan"/>
+          <w:lang w:eastAsia="es-AR"/>
+        </w:rPr>
+        <w:t xml:space="preserve">Módulo 4: Visualización de Datos con </w:t>
+      </w:r>
+      <w:proofErr w:type="spellStart"/>
+      <w:r>
+        <w:rPr>
+          <w:b/>
+          <w:bCs/>
+          <w:sz w:val="24"/>
+          <w:szCs w:val="24"/>
+          <w:highlight w:val="cyan"/>
+          <w:lang w:eastAsia="es-AR"/>
+        </w:rPr>
+        <w:t>Matplotlib</w:t>
+      </w:r>
+      <w:proofErr w:type="spellEnd"/>
+      <w:r>
+        <w:rPr>
+          <w:b/>
+          <w:bCs/>
+          <w:sz w:val="24"/>
+          <w:szCs w:val="24"/>
+          <w:highlight w:val="cyan"/>
+          <w:lang w:eastAsia="es-AR"/>
+        </w:rPr>
+        <w:t xml:space="preserve"> y </w:t>
+      </w:r>
+      <w:proofErr w:type="spellStart"/>
+      <w:r>
+        <w:rPr>
+          <w:b/>
+          <w:bCs/>
+          <w:sz w:val="24"/>
+          <w:szCs w:val="24"/>
+          <w:highlight w:val="cyan"/>
+          <w:lang w:eastAsia="es-AR"/>
+        </w:rPr>
+        <w:t>Seaborn</w:t>
+      </w:r>
+      <w:proofErr w:type="spellEnd"/>
     </w:p>
     <w:p>
       <w:pPr>
@@ -1420,15 +1914,17 @@
         <w:rPr>
           <w:sz w:val="24"/>
           <w:szCs w:val="24"/>
-          <w:lang w:eastAsia="es-AR"/>
-        </w:rPr>
-      </w:pPr>
-      <w:r>
-        <w:rPr>
-          <w:b/>
-          <w:bCs/>
-          <w:sz w:val="24"/>
-          <w:szCs w:val="24"/>
+          <w:highlight w:val="cyan"/>
+          <w:lang w:eastAsia="es-AR"/>
+        </w:rPr>
+      </w:pPr>
+      <w:r>
+        <w:rPr>
+          <w:b/>
+          <w:bCs/>
+          <w:sz w:val="24"/>
+          <w:szCs w:val="24"/>
+          <w:highlight w:val="cyan"/>
           <w:lang w:eastAsia="es-AR"/>
         </w:rPr>
         <w:t>Introducción a la visualización de datos:</w:t>
@@ -1437,6 +1933,7 @@
         <w:rPr>
           <w:sz w:val="24"/>
           <w:szCs w:val="24"/>
+          <w:highlight w:val="cyan"/>
           <w:lang w:eastAsia="es-AR"/>
         </w:rPr>
         <w:t xml:space="preserve"> Importancia y aplicaciones en ciencia de datos.</w:t>
@@ -1454,23 +1951,50 @@
         <w:rPr>
           <w:sz w:val="24"/>
           <w:szCs w:val="24"/>
-          <w:lang w:eastAsia="es-AR"/>
-        </w:rPr>
-      </w:pPr>
-      <w:r>
-        <w:rPr>
-          <w:b/>
-          <w:bCs/>
-          <w:sz w:val="24"/>
-          <w:szCs w:val="24"/>
-          <w:lang w:eastAsia="es-AR"/>
-        </w:rPr>
-        <w:t>Uso de Matplotlib:</w:t>
-      </w:r>
-      <w:r>
-        <w:rPr>
-          <w:sz w:val="24"/>
-          <w:szCs w:val="24"/>
+          <w:highlight w:val="cyan"/>
+          <w:lang w:eastAsia="es-AR"/>
+        </w:rPr>
+      </w:pPr>
+      <w:r>
+        <w:rPr>
+          <w:b/>
+          <w:bCs/>
+          <w:sz w:val="24"/>
+          <w:szCs w:val="24"/>
+          <w:highlight w:val="cyan"/>
+          <w:lang w:eastAsia="es-AR"/>
+        </w:rPr>
+        <w:t xml:space="preserve">Uso de </w:t>
+      </w:r>
+      <w:proofErr w:type="spellStart"/>
+      <w:r>
+        <w:rPr>
+          <w:b/>
+          <w:bCs/>
+          <w:sz w:val="24"/>
+          <w:szCs w:val="24"/>
+          <w:highlight w:val="cyan"/>
+          <w:lang w:eastAsia="es-AR"/>
+        </w:rPr>
+        <w:t>Matplotlib</w:t>
+      </w:r>
+      <w:proofErr w:type="spellEnd"/>
+      <w:r>
+        <w:rPr>
+          <w:b/>
+          <w:bCs/>
+          <w:sz w:val="24"/>
+          <w:szCs w:val="24"/>
+          <w:highlight w:val="cyan"/>
+          <w:lang w:eastAsia="es-AR"/>
+        </w:rPr>
+        <w:t>:</w:t>
+      </w:r>
+      <w:r>
+        <w:rPr>
+          <w:sz w:val="24"/>
+          <w:szCs w:val="24"/>
+          <w:highlight w:val="cyan"/>
           <w:lang w:eastAsia="es-AR"/>
         </w:rPr>
         <w:t xml:space="preserve"> Creación de gráficos de líneas, dispersión, histogramas y gráficos de barras.</w:t>
@@ -1488,15 +2012,17 @@
         <w:rPr>
           <w:sz w:val="24"/>
           <w:szCs w:val="24"/>
-          <w:lang w:eastAsia="es-AR"/>
-        </w:rPr>
-      </w:pPr>
-      <w:r>
-        <w:rPr>
-          <w:b/>
-          <w:bCs/>
-          <w:sz w:val="24"/>
-          <w:szCs w:val="24"/>
+          <w:highlight w:val="cyan"/>
+          <w:lang w:eastAsia="es-AR"/>
+        </w:rPr>
+      </w:pPr>
+      <w:r>
+        <w:rPr>
+          <w:b/>
+          <w:bCs/>
+          <w:sz w:val="24"/>
+          <w:szCs w:val="24"/>
+          <w:highlight w:val="cyan"/>
           <w:lang w:eastAsia="es-AR"/>
         </w:rPr>
         <w:t>Personalización de gráficos:</w:t>
@@ -1505,6 +2031,7 @@
         <w:rPr>
           <w:sz w:val="24"/>
           <w:szCs w:val="24"/>
+          <w:highlight w:val="cyan"/>
           <w:lang w:eastAsia="es-AR"/>
         </w:rPr>
         <w:t xml:space="preserve"> Etiquetas, títulos, leyendas, escalas y estilos.</w:t>
@@ -1522,26 +2049,93 @@
         <w:rPr>
           <w:sz w:val="24"/>
           <w:szCs w:val="24"/>
-          <w:lang w:eastAsia="es-AR"/>
-        </w:rPr>
-      </w:pPr>
-      <w:r>
-        <w:rPr>
-          <w:b/>
-          <w:bCs/>
-          <w:sz w:val="24"/>
-          <w:szCs w:val="24"/>
-          <w:lang w:eastAsia="es-AR"/>
-        </w:rPr>
-        <w:t>Uso de Seaborn:</w:t>
-      </w:r>
-      <w:r>
-        <w:rPr>
-          <w:sz w:val="24"/>
-          <w:szCs w:val="24"/>
-          <w:lang w:eastAsia="es-AR"/>
-        </w:rPr>
-        <w:t xml:space="preserve"> Gráficos avanzados, mapas de calor, violin plots y gráficos de distribución.</w:t>
+          <w:highlight w:val="cyan"/>
+          <w:lang w:eastAsia="es-AR"/>
+        </w:rPr>
+      </w:pPr>
+      <w:r>
+        <w:rPr>
+          <w:b/>
+          <w:bCs/>
+          <w:sz w:val="24"/>
+          <w:szCs w:val="24"/>
+          <w:highlight w:val="cyan"/>
+          <w:lang w:eastAsia="es-AR"/>
+        </w:rPr>
+        <w:t xml:space="preserve">Uso de </w:t>
+      </w:r>
+      <w:proofErr w:type="spellStart"/>
+      <w:r>
+        <w:rPr>
+          <w:b/>
+          <w:bCs/>
+          <w:sz w:val="24"/>
+          <w:szCs w:val="24"/>
+          <w:highlight w:val="cyan"/>
+          <w:lang w:eastAsia="es-AR"/>
+        </w:rPr>
+        <w:t>Seaborn</w:t>
+      </w:r>
+      <w:proofErr w:type="spellEnd"/>
+      <w:r>
+        <w:rPr>
+          <w:b/>
+          <w:bCs/>
+          <w:sz w:val="24"/>
+          <w:szCs w:val="24"/>
+          <w:highlight w:val="cyan"/>
+          <w:lang w:eastAsia="es-AR"/>
+        </w:rPr>
+        <w:t>:</w:t>
+      </w:r>
+      <w:r>
+        <w:rPr>
+          <w:sz w:val="24"/>
+          <w:szCs w:val="24"/>
+          <w:highlight w:val="cyan"/>
+          <w:lang w:eastAsia="es-AR"/>
+        </w:rPr>
+        <w:t xml:space="preserve"> Gráficos avanzados, mapas de calor, </w:t>
+      </w:r>
+      <w:proofErr w:type="spellStart"/>
+      <w:r>
+        <w:rPr>
+          <w:sz w:val="24"/>
+          <w:szCs w:val="24"/>
+          <w:highlight w:val="cyan"/>
+          <w:lang w:eastAsia="es-AR"/>
+        </w:rPr>
+        <w:t>violin</w:t>
+      </w:r>
+      <w:proofErr w:type="spellEnd"/>
+      <w:r>
+        <w:rPr>
+          <w:sz w:val="24"/>
+          <w:szCs w:val="24"/>
+          <w:highlight w:val="cyan"/>
+          <w:lang w:eastAsia="es-AR"/>
+        </w:rPr>
+        <w:t xml:space="preserve"> </w:t>
+      </w:r>
+      <w:proofErr w:type="spellStart"/>
+      <w:r>
+        <w:rPr>
+          <w:sz w:val="24"/>
+          <w:szCs w:val="24"/>
+          <w:highlight w:val="cyan"/>
+          <w:lang w:eastAsia="es-AR"/>
+        </w:rPr>
+        <w:t>plots</w:t>
+      </w:r>
+      <w:proofErr w:type="spellEnd"/>
+      <w:r>
+        <w:rPr>
+          <w:sz w:val="24"/>
+          <w:szCs w:val="24"/>
+          <w:highlight w:val="cyan"/>
+          <w:lang w:eastAsia="es-AR"/>
+        </w:rPr>
+        <w:t xml:space="preserve"> y gráficos de distribución.</w:t>
       </w:r>
     </w:p>
     <w:p>
@@ -1556,15 +2150,17 @@
         <w:rPr>
           <w:sz w:val="24"/>
           <w:szCs w:val="24"/>
-          <w:lang w:eastAsia="es-AR"/>
-        </w:rPr>
-      </w:pPr>
-      <w:r>
-        <w:rPr>
-          <w:b/>
-          <w:bCs/>
-          <w:sz w:val="24"/>
-          <w:szCs w:val="24"/>
+          <w:highlight w:val="cyan"/>
+          <w:lang w:eastAsia="es-AR"/>
+        </w:rPr>
+      </w:pPr>
+      <w:r>
+        <w:rPr>
+          <w:b/>
+          <w:bCs/>
+          <w:sz w:val="24"/>
+          <w:szCs w:val="24"/>
+          <w:highlight w:val="cyan"/>
           <w:lang w:eastAsia="es-AR"/>
         </w:rPr>
         <w:t>Visualización interactiva:</w:t>
@@ -1573,36 +2169,45 @@
         <w:rPr>
           <w:sz w:val="24"/>
           <w:szCs w:val="24"/>
+          <w:highlight w:val="cyan"/>
           <w:lang w:eastAsia="es-AR"/>
         </w:rPr>
         <w:t xml:space="preserve"> Uso de </w:t>
       </w:r>
+      <w:proofErr w:type="spellStart"/>
       <w:r>
         <w:rPr>
           <w:rFonts w:ascii="Courier New" w:hAnsi="Courier New" w:cs="Courier New"/>
+          <w:highlight w:val="cyan"/>
           <w:lang w:eastAsia="es-AR"/>
         </w:rPr>
         <w:t>plotly</w:t>
       </w:r>
-      <w:r>
-        <w:rPr>
-          <w:sz w:val="24"/>
-          <w:szCs w:val="24"/>
+      <w:proofErr w:type="spellEnd"/>
+      <w:r>
+        <w:rPr>
+          <w:sz w:val="24"/>
+          <w:szCs w:val="24"/>
+          <w:highlight w:val="cyan"/>
           <w:lang w:eastAsia="es-AR"/>
         </w:rPr>
         <w:t xml:space="preserve"> y </w:t>
       </w:r>
+      <w:proofErr w:type="spellStart"/>
       <w:r>
         <w:rPr>
           <w:rFonts w:ascii="Courier New" w:hAnsi="Courier New" w:cs="Courier New"/>
+          <w:highlight w:val="cyan"/>
           <w:lang w:eastAsia="es-AR"/>
         </w:rPr>
         <w:t>seaborn</w:t>
       </w:r>
-      <w:r>
-        <w:rPr>
-          <w:sz w:val="24"/>
-          <w:szCs w:val="24"/>
+      <w:proofErr w:type="spellEnd"/>
+      <w:r>
+        <w:rPr>
+          <w:sz w:val="24"/>
+          <w:szCs w:val="24"/>
+          <w:highlight w:val="cyan"/>
           <w:lang w:eastAsia="es-AR"/>
         </w:rPr>
         <w:t xml:space="preserve"> para gráficos dinámicos.</w:t>
@@ -1620,15 +2225,17 @@
         <w:rPr>
           <w:sz w:val="24"/>
           <w:szCs w:val="24"/>
-          <w:lang w:eastAsia="es-AR"/>
-        </w:rPr>
-      </w:pPr>
-      <w:r>
-        <w:rPr>
-          <w:b/>
-          <w:bCs/>
-          <w:sz w:val="24"/>
-          <w:szCs w:val="24"/>
+          <w:highlight w:val="cyan"/>
+          <w:lang w:eastAsia="es-AR"/>
+        </w:rPr>
+      </w:pPr>
+      <w:r>
+        <w:rPr>
+          <w:b/>
+          <w:bCs/>
+          <w:sz w:val="24"/>
+          <w:szCs w:val="24"/>
+          <w:highlight w:val="cyan"/>
           <w:lang w:eastAsia="es-AR"/>
         </w:rPr>
         <w:t>Casos prácticos:</w:t>
@@ -1637,9 +2244,30 @@
         <w:rPr>
           <w:sz w:val="24"/>
           <w:szCs w:val="24"/>
-          <w:lang w:eastAsia="es-AR"/>
-        </w:rPr>
-        <w:t xml:space="preserve"> Análisis exploratorio con gráficos y dashboards básicos.</w:t>
+          <w:highlight w:val="cyan"/>
+          <w:lang w:eastAsia="es-AR"/>
+        </w:rPr>
+        <w:t xml:space="preserve"> Análisis exploratorio con gráficos y </w:t>
+      </w:r>
+      <w:proofErr w:type="spellStart"/>
+      <w:r>
+        <w:rPr>
+          <w:sz w:val="24"/>
+          <w:szCs w:val="24"/>
+          <w:highlight w:val="cyan"/>
+          <w:lang w:eastAsia="es-AR"/>
+        </w:rPr>
+        <w:t>dashboards</w:t>
+      </w:r>
+      <w:proofErr w:type="spellEnd"/>
+      <w:r>
+        <w:rPr>
+          <w:sz w:val="24"/>
+          <w:szCs w:val="24"/>
+          <w:highlight w:val="cyan"/>
+          <w:lang w:eastAsia="es-AR"/>
+        </w:rPr>
+        <w:t xml:space="preserve"> básicos.</w:t>
       </w:r>
     </w:p>
     <w:p>
@@ -1665,8 +2293,42 @@
           <w:szCs w:val="24"/>
           <w:lang w:eastAsia="es-AR"/>
         </w:rPr>
-        <w:t>Módulo 5: Introducción a Scikit-learn y TensorFlow</w:t>
-      </w:r>
+        <w:t xml:space="preserve">Módulo 5: Introducción a </w:t>
+      </w:r>
+      <w:proofErr w:type="spellStart"/>
+      <w:r>
+        <w:rPr>
+          <w:b/>
+          <w:bCs/>
+          <w:sz w:val="24"/>
+          <w:szCs w:val="24"/>
+          <w:lang w:eastAsia="es-AR"/>
+        </w:rPr>
+        <w:t>Scikit-learn</w:t>
+      </w:r>
+      <w:proofErr w:type="spellEnd"/>
+      <w:r>
+        <w:rPr>
+          <w:b/>
+          <w:bCs/>
+          <w:sz w:val="24"/>
+          <w:szCs w:val="24"/>
+          <w:lang w:eastAsia="es-AR"/>
+        </w:rPr>
+        <w:t xml:space="preserve"> y </w:t>
+      </w:r>
+      <w:proofErr w:type="spellStart"/>
+      <w:r>
+        <w:rPr>
+          <w:b/>
+          <w:bCs/>
+          <w:sz w:val="24"/>
+          <w:szCs w:val="24"/>
+          <w:lang w:eastAsia="es-AR"/>
+        </w:rPr>
+        <w:t>TensorFlow</w:t>
+      </w:r>
+      <w:proofErr w:type="spellEnd"/>
     </w:p>
     <w:p>
       <w:pPr>
@@ -1717,15 +2379,27 @@
           <w:lang w:eastAsia="es-AR"/>
         </w:rPr>
       </w:pPr>
-      <w:r>
-        <w:rPr>
-          <w:b/>
-          <w:bCs/>
-          <w:sz w:val="24"/>
-          <w:szCs w:val="24"/>
-          <w:lang w:eastAsia="es-AR"/>
-        </w:rPr>
-        <w:t>Scikit-learn:</w:t>
+      <w:proofErr w:type="spellStart"/>
+      <w:r>
+        <w:rPr>
+          <w:b/>
+          <w:bCs/>
+          <w:sz w:val="24"/>
+          <w:szCs w:val="24"/>
+          <w:lang w:eastAsia="es-AR"/>
+        </w:rPr>
+        <w:t>Scikit-learn</w:t>
+      </w:r>
+      <w:proofErr w:type="spellEnd"/>
+      <w:r>
+        <w:rPr>
+          <w:b/>
+          <w:bCs/>
+          <w:sz w:val="24"/>
+          <w:szCs w:val="24"/>
+          <w:lang w:eastAsia="es-AR"/>
+        </w:rPr>
+        <w:t>:</w:t>
       </w:r>
     </w:p>
     <w:p>
@@ -1775,6 +2449,7 @@
         </w:rPr>
         <w:t>Preprocesamiento de datos (</w:t>
       </w:r>
+      <w:proofErr w:type="spellStart"/>
       <w:r>
         <w:rPr>
           <w:rFonts w:ascii="Courier New" w:hAnsi="Courier New" w:cs="Courier New"/>
@@ -1782,6 +2457,7 @@
         </w:rPr>
         <w:t>StandardScaler</w:t>
       </w:r>
+      <w:proofErr w:type="spellEnd"/>
       <w:r>
         <w:rPr>
           <w:sz w:val="24"/>
@@ -1790,6 +2466,7 @@
         </w:rPr>
         <w:t xml:space="preserve">, </w:t>
       </w:r>
+      <w:proofErr w:type="spellStart"/>
       <w:r>
         <w:rPr>
           <w:rFonts w:ascii="Courier New" w:hAnsi="Courier New" w:cs="Courier New"/>
@@ -1797,6 +2474,7 @@
         </w:rPr>
         <w:t>MinMaxScaler</w:t>
       </w:r>
+      <w:proofErr w:type="spellEnd"/>
       <w:r>
         <w:rPr>
           <w:sz w:val="24"/>
@@ -1805,6 +2483,7 @@
         </w:rPr>
         <w:t xml:space="preserve">, </w:t>
       </w:r>
+      <w:proofErr w:type="spellStart"/>
       <w:r>
         <w:rPr>
           <w:rFonts w:ascii="Courier New" w:hAnsi="Courier New" w:cs="Courier New"/>
@@ -1812,6 +2491,7 @@
         </w:rPr>
         <w:t>OneHotEncoder</w:t>
       </w:r>
+      <w:proofErr w:type="spellEnd"/>
       <w:r>
         <w:rPr>
           <w:sz w:val="24"/>
@@ -1844,6 +2524,7 @@
         </w:rPr>
         <w:t>Modelos básicos de clasificación y regresión (</w:t>
       </w:r>
+      <w:proofErr w:type="spellStart"/>
       <w:r>
         <w:rPr>
           <w:rFonts w:ascii="Courier New" w:hAnsi="Courier New" w:cs="Courier New"/>
@@ -1851,6 +2532,7 @@
         </w:rPr>
         <w:t>LinearRegression</w:t>
       </w:r>
+      <w:proofErr w:type="spellEnd"/>
       <w:r>
         <w:rPr>
           <w:sz w:val="24"/>
@@ -1859,6 +2541,7 @@
         </w:rPr>
         <w:t xml:space="preserve">, </w:t>
       </w:r>
+      <w:proofErr w:type="spellStart"/>
       <w:r>
         <w:rPr>
           <w:rFonts w:ascii="Courier New" w:hAnsi="Courier New" w:cs="Courier New"/>
@@ -1866,6 +2549,7 @@
         </w:rPr>
         <w:t>LogisticRegression</w:t>
       </w:r>
+      <w:proofErr w:type="spellEnd"/>
       <w:r>
         <w:rPr>
           <w:sz w:val="24"/>
@@ -1874,6 +2558,7 @@
         </w:rPr>
         <w:t xml:space="preserve">, </w:t>
       </w:r>
+      <w:proofErr w:type="spellStart"/>
       <w:r>
         <w:rPr>
           <w:rFonts w:ascii="Courier New" w:hAnsi="Courier New" w:cs="Courier New"/>
@@ -1881,6 +2566,7 @@
         </w:rPr>
         <w:t>DecisionTreeClassifier</w:t>
       </w:r>
+      <w:proofErr w:type="spellEnd"/>
       <w:r>
         <w:rPr>
           <w:sz w:val="24"/>
@@ -1905,6 +2591,7 @@
           <w:lang w:val="en-US" w:eastAsia="es-AR"/>
         </w:rPr>
       </w:pPr>
+      <w:proofErr w:type="spellStart"/>
       <w:r>
         <w:rPr>
           <w:sz w:val="24"/>
@@ -1912,8 +2599,36 @@
           <w:lang w:val="en-US" w:eastAsia="es-AR"/>
         </w:rPr>
         <w:lastRenderedPageBreak/>
-        <w:t>Evaluación de modelos (</w:t>
-      </w:r>
+        <w:t>Evaluación</w:t>
+      </w:r>
+      <w:proofErr w:type="spellEnd"/>
+      <w:r>
+        <w:rPr>
+          <w:sz w:val="24"/>
+          <w:szCs w:val="24"/>
+          <w:lang w:val="en-US" w:eastAsia="es-AR"/>
+        </w:rPr>
+        <w:t xml:space="preserve"> de </w:t>
+      </w:r>
+      <w:proofErr w:type="spellStart"/>
+      <w:r>
+        <w:rPr>
+          <w:sz w:val="24"/>
+          <w:szCs w:val="24"/>
+          <w:lang w:val="en-US" w:eastAsia="es-AR"/>
+        </w:rPr>
+        <w:t>modelos</w:t>
+      </w:r>
+      <w:proofErr w:type="spellEnd"/>
+      <w:r>
+        <w:rPr>
+          <w:sz w:val="24"/>
+          <w:szCs w:val="24"/>
+          <w:lang w:val="en-US" w:eastAsia="es-AR"/>
+        </w:rPr>
+        <w:t xml:space="preserve"> (</w:t>
+      </w:r>
+      <w:proofErr w:type="spellStart"/>
       <w:r>
         <w:rPr>
           <w:rFonts w:ascii="Courier New" w:hAnsi="Courier New" w:cs="Courier New"/>
@@ -1921,6 +2636,7 @@
         </w:rPr>
         <w:t>train_test_split</w:t>
       </w:r>
+      <w:proofErr w:type="spellEnd"/>
       <w:r>
         <w:rPr>
           <w:sz w:val="24"/>
@@ -1929,6 +2645,7 @@
         </w:rPr>
         <w:t xml:space="preserve">, </w:t>
       </w:r>
+      <w:proofErr w:type="spellStart"/>
       <w:r>
         <w:rPr>
           <w:rFonts w:ascii="Courier New" w:hAnsi="Courier New" w:cs="Courier New"/>
@@ -1936,6 +2653,7 @@
         </w:rPr>
         <w:t>cross_val_score</w:t>
       </w:r>
+      <w:proofErr w:type="spellEnd"/>
       <w:r>
         <w:rPr>
           <w:sz w:val="24"/>
@@ -1944,6 +2662,7 @@
         </w:rPr>
         <w:t xml:space="preserve">, </w:t>
       </w:r>
+      <w:proofErr w:type="spellStart"/>
       <w:r>
         <w:rPr>
           <w:rFonts w:ascii="Courier New" w:hAnsi="Courier New" w:cs="Courier New"/>
@@ -1951,6 +2670,7 @@
         </w:rPr>
         <w:t>confusion_matrix</w:t>
       </w:r>
+      <w:proofErr w:type="spellEnd"/>
       <w:r>
         <w:rPr>
           <w:sz w:val="24"/>
@@ -1983,7 +2703,29 @@
           <w:szCs w:val="24"/>
           <w:lang w:eastAsia="es-AR"/>
         </w:rPr>
-        <w:t>Introducción a TensorFlow:</w:t>
+        <w:t xml:space="preserve">Introducción a </w:t>
+      </w:r>
+      <w:proofErr w:type="spellStart"/>
+      <w:r>
+        <w:rPr>
+          <w:b/>
+          <w:bCs/>
+          <w:sz w:val="24"/>
+          <w:szCs w:val="24"/>
+          <w:lang w:eastAsia="es-AR"/>
+        </w:rPr>
+        <w:t>TensorFlow</w:t>
+      </w:r>
+      <w:proofErr w:type="spellEnd"/>
+      <w:r>
+        <w:rPr>
+          <w:b/>
+          <w:bCs/>
+          <w:sz w:val="24"/>
+          <w:szCs w:val="24"/>
+          <w:lang w:eastAsia="es-AR"/>
+        </w:rPr>
+        <w:t>:</w:t>
       </w:r>
     </w:p>
     <w:p>
@@ -2031,7 +2773,25 @@
           <w:szCs w:val="24"/>
           <w:lang w:eastAsia="es-AR"/>
         </w:rPr>
-        <w:t>Creación de modelos de aprendizaje profundo con Keras.</w:t>
+        <w:t xml:space="preserve">Creación de modelos de aprendizaje profundo con </w:t>
+      </w:r>
+      <w:proofErr w:type="spellStart"/>
+      <w:r>
+        <w:rPr>
+          <w:sz w:val="24"/>
+          <w:szCs w:val="24"/>
+          <w:lang w:eastAsia="es-AR"/>
+        </w:rPr>
+        <w:t>Keras</w:t>
+      </w:r>
+      <w:proofErr w:type="spellEnd"/>
+      <w:r>
+        <w:rPr>
+          <w:sz w:val="24"/>
+          <w:szCs w:val="24"/>
+          <w:lang w:eastAsia="es-AR"/>
+        </w:rPr>
+        <w:t>.</w:t>
       </w:r>
     </w:p>
     <w:p>
@@ -2055,7 +2815,25 @@
           <w:szCs w:val="24"/>
           <w:lang w:eastAsia="es-AR"/>
         </w:rPr>
-        <w:t>Entrenamiento, evaluación y ajuste de hiperparámetros.</w:t>
+        <w:t xml:space="preserve">Entrenamiento, evaluación y ajuste de </w:t>
+      </w:r>
+      <w:proofErr w:type="spellStart"/>
+      <w:r>
+        <w:rPr>
+          <w:sz w:val="24"/>
+          <w:szCs w:val="24"/>
+          <w:lang w:eastAsia="es-AR"/>
+        </w:rPr>
+        <w:t>hiperparámetros</w:t>
+      </w:r>
+      <w:proofErr w:type="spellEnd"/>
+      <w:r>
+        <w:rPr>
+          <w:sz w:val="24"/>
+          <w:szCs w:val="24"/>
+          <w:lang w:eastAsia="es-AR"/>
+        </w:rPr>
+        <w:t>.</w:t>
       </w:r>
     </w:p>
     <w:p>
@@ -2105,7 +2883,51 @@
           <w:szCs w:val="24"/>
           <w:lang w:eastAsia="es-AR"/>
         </w:rPr>
-        <w:t>Comparación entre Scikit-learn y TensorFlow:</w:t>
+        <w:t xml:space="preserve">Comparación entre </w:t>
+      </w:r>
+      <w:proofErr w:type="spellStart"/>
+      <w:r>
+        <w:rPr>
+          <w:b/>
+          <w:bCs/>
+          <w:sz w:val="24"/>
+          <w:szCs w:val="24"/>
+          <w:lang w:eastAsia="es-AR"/>
+        </w:rPr>
+        <w:t>Scikit-learn</w:t>
+      </w:r>
+      <w:proofErr w:type="spellEnd"/>
+      <w:r>
+        <w:rPr>
+          <w:b/>
+          <w:bCs/>
+          <w:sz w:val="24"/>
+          <w:szCs w:val="24"/>
+          <w:lang w:eastAsia="es-AR"/>
+        </w:rPr>
+        <w:t xml:space="preserve"> y </w:t>
+      </w:r>
+      <w:proofErr w:type="spellStart"/>
+      <w:r>
+        <w:rPr>
+          <w:b/>
+          <w:bCs/>
+          <w:sz w:val="24"/>
+          <w:szCs w:val="24"/>
+          <w:lang w:eastAsia="es-AR"/>
+        </w:rPr>
+        <w:t>TensorFlow</w:t>
+      </w:r>
+      <w:proofErr w:type="spellEnd"/>
+      <w:r>
+        <w:rPr>
+          <w:b/>
+          <w:bCs/>
+          <w:sz w:val="24"/>
+          <w:szCs w:val="24"/>
+          <w:lang w:eastAsia="es-AR"/>
+        </w:rPr>
+        <w:t>:</w:t>
       </w:r>
       <w:r>
         <w:rPr>
@@ -2139,7 +2961,51 @@
           <w:szCs w:val="24"/>
           <w:lang w:eastAsia="es-AR"/>
         </w:rPr>
-        <w:t>Módulo 6: Introducción a OpenAI Gym y Simulaciones</w:t>
+        <w:t xml:space="preserve">Módulo 6: Introducción a </w:t>
+      </w:r>
+      <w:proofErr w:type="spellStart"/>
+      <w:r>
+        <w:rPr>
+          <w:b/>
+          <w:bCs/>
+          <w:sz w:val="24"/>
+          <w:szCs w:val="24"/>
+          <w:lang w:eastAsia="es-AR"/>
+        </w:rPr>
+        <w:t>OpenAI</w:t>
+      </w:r>
+      <w:proofErr w:type="spellEnd"/>
+      <w:r>
+        <w:rPr>
+          <w:b/>
+          <w:bCs/>
+          <w:sz w:val="24"/>
+          <w:szCs w:val="24"/>
+          <w:lang w:eastAsia="es-AR"/>
+        </w:rPr>
+        <w:t xml:space="preserve"> </w:t>
+      </w:r>
+      <w:proofErr w:type="spellStart"/>
+      <w:r>
+        <w:rPr>
+          <w:b/>
+          <w:bCs/>
+          <w:sz w:val="24"/>
+          <w:szCs w:val="24"/>
+          <w:lang w:eastAsia="es-AR"/>
+        </w:rPr>
+        <w:t>Gym</w:t>
+      </w:r>
+      <w:proofErr w:type="spellEnd"/>
+      <w:r>
+        <w:rPr>
+          <w:b/>
+          <w:bCs/>
+          <w:sz w:val="24"/>
+          <w:szCs w:val="24"/>
+          <w:lang w:eastAsia="es-AR"/>
+        </w:rPr>
+        <w:t xml:space="preserve"> y Simulaciones</w:t>
       </w:r>
     </w:p>
     <w:p>
@@ -2165,7 +3031,51 @@
           <w:szCs w:val="24"/>
           <w:lang w:eastAsia="es-AR"/>
         </w:rPr>
-        <w:t>Conceptos básicos de OpenAI Gym:</w:t>
+        <w:t xml:space="preserve">Conceptos básicos de </w:t>
+      </w:r>
+      <w:proofErr w:type="spellStart"/>
+      <w:r>
+        <w:rPr>
+          <w:b/>
+          <w:bCs/>
+          <w:sz w:val="24"/>
+          <w:szCs w:val="24"/>
+          <w:lang w:eastAsia="es-AR"/>
+        </w:rPr>
+        <w:t>OpenAI</w:t>
+      </w:r>
+      <w:proofErr w:type="spellEnd"/>
+      <w:r>
+        <w:rPr>
+          <w:b/>
+          <w:bCs/>
+          <w:sz w:val="24"/>
+          <w:szCs w:val="24"/>
+          <w:lang w:eastAsia="es-AR"/>
+        </w:rPr>
+        <w:t xml:space="preserve"> </w:t>
+      </w:r>
+      <w:proofErr w:type="spellStart"/>
+      <w:r>
+        <w:rPr>
+          <w:b/>
+          <w:bCs/>
+          <w:sz w:val="24"/>
+          <w:szCs w:val="24"/>
+          <w:lang w:eastAsia="es-AR"/>
+        </w:rPr>
+        <w:t>Gym</w:t>
+      </w:r>
+      <w:proofErr w:type="spellEnd"/>
+      <w:r>
+        <w:rPr>
+          <w:b/>
+          <w:bCs/>
+          <w:sz w:val="24"/>
+          <w:szCs w:val="24"/>
+          <w:lang w:eastAsia="es-AR"/>
+        </w:rPr>
+        <w:t>:</w:t>
       </w:r>
       <w:r>
         <w:rPr>
@@ -2267,7 +3177,51 @@
           <w:szCs w:val="24"/>
           <w:lang w:eastAsia="es-AR"/>
         </w:rPr>
-        <w:t>Interacción con entornos de OpenAI Gym:</w:t>
+        <w:t xml:space="preserve">Interacción con entornos de </w:t>
+      </w:r>
+      <w:proofErr w:type="spellStart"/>
+      <w:r>
+        <w:rPr>
+          <w:b/>
+          <w:bCs/>
+          <w:sz w:val="24"/>
+          <w:szCs w:val="24"/>
+          <w:lang w:eastAsia="es-AR"/>
+        </w:rPr>
+        <w:t>OpenAI</w:t>
+      </w:r>
+      <w:proofErr w:type="spellEnd"/>
+      <w:r>
+        <w:rPr>
+          <w:b/>
+          <w:bCs/>
+          <w:sz w:val="24"/>
+          <w:szCs w:val="24"/>
+          <w:lang w:eastAsia="es-AR"/>
+        </w:rPr>
+        <w:t xml:space="preserve"> </w:t>
+      </w:r>
+      <w:proofErr w:type="spellStart"/>
+      <w:r>
+        <w:rPr>
+          <w:b/>
+          <w:bCs/>
+          <w:sz w:val="24"/>
+          <w:szCs w:val="24"/>
+          <w:lang w:eastAsia="es-AR"/>
+        </w:rPr>
+        <w:t>Gym</w:t>
+      </w:r>
+      <w:proofErr w:type="spellEnd"/>
+      <w:r>
+        <w:rPr>
+          <w:b/>
+          <w:bCs/>
+          <w:sz w:val="24"/>
+          <w:szCs w:val="24"/>
+          <w:lang w:eastAsia="es-AR"/>
+        </w:rPr>
+        <w:t>:</w:t>
       </w:r>
       <w:r>
         <w:rPr>
@@ -2343,7 +3297,43 @@
           <w:szCs w:val="24"/>
           <w:lang w:eastAsia="es-AR"/>
         </w:rPr>
-        <w:t xml:space="preserve"> Integración con TensorFlow y PyTorch para la implementación de agentes inteligentes.</w:t>
+        <w:t xml:space="preserve"> Integración con </w:t>
+      </w:r>
+      <w:proofErr w:type="spellStart"/>
+      <w:r>
+        <w:rPr>
+          <w:sz w:val="24"/>
+          <w:szCs w:val="24"/>
+          <w:lang w:eastAsia="es-AR"/>
+        </w:rPr>
+        <w:t>TensorFlow</w:t>
+      </w:r>
+      <w:proofErr w:type="spellEnd"/>
+      <w:r>
+        <w:rPr>
+          <w:sz w:val="24"/>
+          <w:szCs w:val="24"/>
+          <w:lang w:eastAsia="es-AR"/>
+        </w:rPr>
+        <w:t xml:space="preserve"> y </w:t>
+      </w:r>
+      <w:proofErr w:type="spellStart"/>
+      <w:r>
+        <w:rPr>
+          <w:sz w:val="24"/>
+          <w:szCs w:val="24"/>
+          <w:lang w:eastAsia="es-AR"/>
+        </w:rPr>
+        <w:t>PyTorch</w:t>
+      </w:r>
+      <w:proofErr w:type="spellEnd"/>
+      <w:r>
+        <w:rPr>
+          <w:sz w:val="24"/>
+          <w:szCs w:val="24"/>
+          <w:lang w:eastAsia="es-AR"/>
+        </w:rPr>
+        <w:t xml:space="preserve"> para la implementación de agentes inteligentes.</w:t>
       </w:r>
     </w:p>
     <w:p>
@@ -2377,7 +3367,43 @@
           <w:szCs w:val="24"/>
           <w:lang w:eastAsia="es-AR"/>
         </w:rPr>
-        <w:t xml:space="preserve"> Creación de un agente de control en un entorno de OpenAI Gym.</w:t>
+        <w:t xml:space="preserve"> Creación de un agente de control en un entorno de </w:t>
+      </w:r>
+      <w:proofErr w:type="spellStart"/>
+      <w:r>
+        <w:rPr>
+          <w:sz w:val="24"/>
+          <w:szCs w:val="24"/>
+          <w:lang w:eastAsia="es-AR"/>
+        </w:rPr>
+        <w:t>OpenAI</w:t>
+      </w:r>
+      <w:proofErr w:type="spellEnd"/>
+      <w:r>
+        <w:rPr>
+          <w:sz w:val="24"/>
+          <w:szCs w:val="24"/>
+          <w:lang w:eastAsia="es-AR"/>
+        </w:rPr>
+        <w:t xml:space="preserve"> </w:t>
+      </w:r>
+      <w:proofErr w:type="spellStart"/>
+      <w:r>
+        <w:rPr>
+          <w:sz w:val="24"/>
+          <w:szCs w:val="24"/>
+          <w:lang w:eastAsia="es-AR"/>
+        </w:rPr>
+        <w:t>Gym</w:t>
+      </w:r>
+      <w:proofErr w:type="spellEnd"/>
+      <w:r>
+        <w:rPr>
+          <w:sz w:val="24"/>
+          <w:szCs w:val="24"/>
+          <w:lang w:eastAsia="es-AR"/>
+        </w:rPr>
+        <w:t>.</w:t>
       </w:r>
     </w:p>
     <w:p>
@@ -2405,6 +3431,7 @@
         </w:rPr>
         <w:t>.</w:t>
       </w:r>
+      <w:proofErr w:type="gramStart"/>
       <w:r>
         <w:t xml:space="preserve">-  </w:t>
       </w:r>
@@ -2413,7 +3440,15 @@
           <w:sz w:val="24"/>
           <w:szCs w:val="24"/>
         </w:rPr>
-        <w:t xml:space="preserve">Metodología. </w:t>
+        <w:t>Metodología</w:t>
+      </w:r>
+      <w:proofErr w:type="gramEnd"/>
+      <w:r>
+        <w:rPr>
+          <w:sz w:val="24"/>
+          <w:szCs w:val="24"/>
+        </w:rPr>
+        <w:t xml:space="preserve">. </w:t>
       </w:r>
     </w:p>
     <w:p>
@@ -2461,7 +3496,25 @@
           <w:szCs w:val="24"/>
           <w:lang w:eastAsia="es-AR"/>
         </w:rPr>
-        <w:t>Uso de Google Colaboratory para la práctica de código, permitiendo ejecución en la nube sin necesidad de instalación local.</w:t>
+        <w:t xml:space="preserve">Uso de Google </w:t>
+      </w:r>
+      <w:proofErr w:type="spellStart"/>
+      <w:r>
+        <w:rPr>
+          <w:sz w:val="24"/>
+          <w:szCs w:val="24"/>
+          <w:lang w:eastAsia="es-AR"/>
+        </w:rPr>
+        <w:t>Colaboratory</w:t>
+      </w:r>
+      <w:proofErr w:type="spellEnd"/>
+      <w:r>
+        <w:rPr>
+          <w:sz w:val="24"/>
+          <w:szCs w:val="24"/>
+          <w:lang w:eastAsia="es-AR"/>
+        </w:rPr>
+        <w:t xml:space="preserve"> para la práctica de código, permitiendo ejecución en la nube sin necesidad de instalación local.</w:t>
       </w:r>
     </w:p>
     <w:p>
@@ -2509,7 +3562,25 @@
           <w:szCs w:val="24"/>
           <w:lang w:eastAsia="es-AR"/>
         </w:rPr>
-        <w:t>Uso de datasets para ejercicios prácticos, promoviendo la aplicación de los conceptos en problemas del mundo real.</w:t>
+        <w:t xml:space="preserve">Uso de </w:t>
+      </w:r>
+      <w:proofErr w:type="spellStart"/>
+      <w:r>
+        <w:rPr>
+          <w:sz w:val="24"/>
+          <w:szCs w:val="24"/>
+          <w:lang w:eastAsia="es-AR"/>
+        </w:rPr>
+        <w:t>datasets</w:t>
+      </w:r>
+      <w:proofErr w:type="spellEnd"/>
+      <w:r>
+        <w:rPr>
+          <w:sz w:val="24"/>
+          <w:szCs w:val="24"/>
+          <w:lang w:eastAsia="es-AR"/>
+        </w:rPr>
+        <w:t xml:space="preserve"> para ejercicios prácticos, promoviendo la aplicación de los conceptos en problemas del mundo real.</w:t>
       </w:r>
     </w:p>
     <w:p>
@@ -2852,7 +3923,15 @@
         <w:t>Participación en foros y debates:</w:t>
       </w:r>
       <w:r>
-        <w:t xml:space="preserve"> Se valorará la participación en discusiones y la resolución de dudas en el entorno colaborativo de Google Colaboratory.</w:t>
+        <w:t xml:space="preserve"> Se valorará la participación en discusiones y la resolución de dudas en el entorno colaborativo de Google </w:t>
+      </w:r>
+      <w:proofErr w:type="spellStart"/>
+      <w:r>
+        <w:t>Colaboratory</w:t>
+      </w:r>
+      <w:proofErr w:type="spellEnd"/>
+      <w:r>
+        <w:t>.</w:t>
       </w:r>
     </w:p>
     <w:p>
@@ -2952,7 +4031,23 @@
           <w:sz w:val="24"/>
           <w:szCs w:val="24"/>
         </w:rPr>
-        <w:t>10.-   Aclarar  características de la certificación:</w:t>
+        <w:t xml:space="preserve">10.-   </w:t>
+      </w:r>
+      <w:proofErr w:type="gramStart"/>
+      <w:r>
+        <w:rPr>
+          <w:sz w:val="24"/>
+          <w:szCs w:val="24"/>
+        </w:rPr>
+        <w:t>Aclarar  características</w:t>
+      </w:r>
+      <w:proofErr w:type="gramEnd"/>
+      <w:r>
+        <w:rPr>
+          <w:sz w:val="24"/>
+          <w:szCs w:val="24"/>
+        </w:rPr>
+        <w:t xml:space="preserve"> de la certificación:</w:t>
       </w:r>
     </w:p>
     <w:p>
@@ -2992,7 +4087,23 @@
           <w:sz w:val="24"/>
           <w:szCs w:val="24"/>
         </w:rPr>
-        <w:t xml:space="preserve">11.-  Bibliografía (adjuntar con el programa si es necesario). </w:t>
+        <w:t>11.</w:t>
+      </w:r>
+      <w:proofErr w:type="gramStart"/>
+      <w:r>
+        <w:rPr>
+          <w:sz w:val="24"/>
+          <w:szCs w:val="24"/>
+        </w:rPr>
+        <w:t>-  Bibliografía</w:t>
+      </w:r>
+      <w:proofErr w:type="gramEnd"/>
+      <w:r>
+        <w:rPr>
+          <w:sz w:val="24"/>
+          <w:szCs w:val="24"/>
+        </w:rPr>
+        <w:t xml:space="preserve"> (adjuntar con el programa si es necesario). </w:t>
       </w:r>
     </w:p>
     <w:p>
@@ -3059,14 +4170,64 @@
           <w:sz w:val="24"/>
           <w:szCs w:val="24"/>
         </w:rPr>
-        <w:t>Manning Publications.</w:t>
-      </w:r>
-      <w:r>
-        <w:rPr>
-          <w:sz w:val="24"/>
-          <w:szCs w:val="24"/>
-        </w:rPr>
-        <w:t xml:space="preserve"> Esta segunda edición ofrece una introducción práctica al aprendizaje profundo con Keras y TensorFlow, abordando redes neuronales desde conceptos básicos hasta arquitecturas avanzadas.</w:t>
+        <w:t xml:space="preserve">Manning </w:t>
+      </w:r>
+      <w:proofErr w:type="spellStart"/>
+      <w:r>
+        <w:rPr>
+          <w:rStyle w:val="Textoennegrita"/>
+          <w:sz w:val="24"/>
+          <w:szCs w:val="24"/>
+        </w:rPr>
+        <w:t>Publications</w:t>
+      </w:r>
+      <w:proofErr w:type="spellEnd"/>
+      <w:r>
+        <w:rPr>
+          <w:rStyle w:val="Textoennegrita"/>
+          <w:sz w:val="24"/>
+          <w:szCs w:val="24"/>
+        </w:rPr>
+        <w:t>.</w:t>
+      </w:r>
+      <w:r>
+        <w:rPr>
+          <w:sz w:val="24"/>
+          <w:szCs w:val="24"/>
+        </w:rPr>
+        <w:t xml:space="preserve"> Esta segunda edición ofrece una introducción práctica al aprendizaje profundo con </w:t>
+      </w:r>
+      <w:proofErr w:type="spellStart"/>
+      <w:r>
+        <w:rPr>
+          <w:sz w:val="24"/>
+          <w:szCs w:val="24"/>
+        </w:rPr>
+        <w:t>Keras</w:t>
+      </w:r>
+      <w:proofErr w:type="spellEnd"/>
+      <w:r>
+        <w:rPr>
+          <w:sz w:val="24"/>
+          <w:szCs w:val="24"/>
+        </w:rPr>
+        <w:t xml:space="preserve"> y </w:t>
+      </w:r>
+      <w:proofErr w:type="spellStart"/>
+      <w:r>
+        <w:rPr>
+          <w:sz w:val="24"/>
+          <w:szCs w:val="24"/>
+        </w:rPr>
+        <w:t>TensorFlow</w:t>
+      </w:r>
+      <w:proofErr w:type="spellEnd"/>
+      <w:r>
+        <w:rPr>
+          <w:sz w:val="24"/>
+          <w:szCs w:val="24"/>
+        </w:rPr>
+        <w:t>, abordando redes neuronales desde conceptos básicos hasta arquitecturas avanzadas.</w:t>
       </w:r>
     </w:p>
     <w:p>
@@ -3091,7 +4252,27 @@
           <w:lang w:val="en-US"/>
         </w:rPr>
         <w:lastRenderedPageBreak/>
-        <w:t xml:space="preserve">Goodfellow, I., Bengio, Y., &amp; Courville, A. (2016). </w:t>
+        <w:t xml:space="preserve">Goodfellow, I., </w:t>
+      </w:r>
+      <w:proofErr w:type="spellStart"/>
+      <w:r>
+        <w:rPr>
+          <w:rStyle w:val="Textoennegrita"/>
+          <w:sz w:val="24"/>
+          <w:szCs w:val="24"/>
+          <w:lang w:val="en-US"/>
+        </w:rPr>
+        <w:t>Bengio</w:t>
+      </w:r>
+      <w:proofErr w:type="spellEnd"/>
+      <w:r>
+        <w:rPr>
+          <w:rStyle w:val="Textoennegrita"/>
+          <w:sz w:val="24"/>
+          <w:szCs w:val="24"/>
+          <w:lang w:val="en-US"/>
+        </w:rPr>
+        <w:t xml:space="preserve">, Y., &amp; Courville, A. (2016). </w:t>
       </w:r>
       <w:r>
         <w:rPr>
@@ -3101,15 +4282,45 @@
           <w:sz w:val="24"/>
           <w:szCs w:val="24"/>
         </w:rPr>
-        <w:t>Deep Learning</w:t>
-      </w:r>
+        <w:t xml:space="preserve">Deep </w:t>
+      </w:r>
+      <w:proofErr w:type="spellStart"/>
+      <w:r>
+        <w:rPr>
+          <w:rStyle w:val="nfasis"/>
+          <w:b/>
+          <w:bCs/>
+          <w:sz w:val="24"/>
+          <w:szCs w:val="24"/>
+        </w:rPr>
+        <w:t>Learning</w:t>
+      </w:r>
+      <w:proofErr w:type="spellEnd"/>
       <w:r>
         <w:rPr>
           <w:rStyle w:val="Textoennegrita"/>
           <w:sz w:val="24"/>
           <w:szCs w:val="24"/>
         </w:rPr>
-        <w:t>. MIT Press.</w:t>
+        <w:t xml:space="preserve">. MIT </w:t>
+      </w:r>
+      <w:proofErr w:type="spellStart"/>
+      <w:r>
+        <w:rPr>
+          <w:rStyle w:val="Textoennegrita"/>
+          <w:sz w:val="24"/>
+          <w:szCs w:val="24"/>
+        </w:rPr>
+        <w:t>Press</w:t>
+      </w:r>
+      <w:proofErr w:type="spellEnd"/>
+      <w:r>
+        <w:rPr>
+          <w:rStyle w:val="Textoennegrita"/>
+          <w:sz w:val="24"/>
+          <w:szCs w:val="24"/>
+        </w:rPr>
+        <w:t>.</w:t>
       </w:r>
       <w:r>
         <w:rPr>
@@ -3133,13 +4344,23 @@
           <w:szCs w:val="24"/>
         </w:rPr>
       </w:pPr>
+      <w:proofErr w:type="spellStart"/>
       <w:r>
         <w:rPr>
           <w:rStyle w:val="Textoennegrita"/>
           <w:sz w:val="24"/>
           <w:szCs w:val="24"/>
         </w:rPr>
-        <w:t xml:space="preserve">McKinney, W. (2022). </w:t>
+        <w:t>McKinney</w:t>
+      </w:r>
+      <w:proofErr w:type="spellEnd"/>
+      <w:r>
+        <w:rPr>
+          <w:rStyle w:val="Textoennegrita"/>
+          <w:sz w:val="24"/>
+          <w:szCs w:val="24"/>
+        </w:rPr>
+        <w:t xml:space="preserve">, W. (2022). </w:t>
       </w:r>
       <w:r>
         <w:rPr>
@@ -3149,8 +4370,42 @@
           <w:sz w:val="24"/>
           <w:szCs w:val="24"/>
         </w:rPr>
-        <w:t>Python para análisis de datos: Manipulación de datos con pandas, NumPy y Jupyter</w:t>
-      </w:r>
+        <w:t xml:space="preserve">Python para análisis de datos: Manipulación de datos con pandas, </w:t>
+      </w:r>
+      <w:proofErr w:type="spellStart"/>
+      <w:r>
+        <w:rPr>
+          <w:rStyle w:val="nfasis"/>
+          <w:b/>
+          <w:bCs/>
+          <w:sz w:val="24"/>
+          <w:szCs w:val="24"/>
+        </w:rPr>
+        <w:t>NumPy</w:t>
+      </w:r>
+      <w:proofErr w:type="spellEnd"/>
+      <w:r>
+        <w:rPr>
+          <w:rStyle w:val="nfasis"/>
+          <w:b/>
+          <w:bCs/>
+          <w:sz w:val="24"/>
+          <w:szCs w:val="24"/>
+        </w:rPr>
+        <w:t xml:space="preserve"> y </w:t>
+      </w:r>
+      <w:proofErr w:type="spellStart"/>
+      <w:r>
+        <w:rPr>
+          <w:rStyle w:val="nfasis"/>
+          <w:b/>
+          <w:bCs/>
+          <w:sz w:val="24"/>
+          <w:szCs w:val="24"/>
+        </w:rPr>
+        <w:t>Jupyter</w:t>
+      </w:r>
+      <w:proofErr w:type="spellEnd"/>
       <w:r>
         <w:rPr>
           <w:rStyle w:val="Textoennegrita"/>
@@ -3188,7 +4443,27 @@
           <w:szCs w:val="24"/>
           <w:lang w:val="en-US"/>
         </w:rPr>
-        <w:t xml:space="preserve">Sutton, R. S., &amp; Barto, A. G. (2018). </w:t>
+        <w:t xml:space="preserve">Sutton, R. S., &amp; </w:t>
+      </w:r>
+      <w:proofErr w:type="spellStart"/>
+      <w:r>
+        <w:rPr>
+          <w:rStyle w:val="Textoennegrita"/>
+          <w:sz w:val="24"/>
+          <w:szCs w:val="24"/>
+          <w:lang w:val="en-US"/>
+        </w:rPr>
+        <w:t>Barto</w:t>
+      </w:r>
+      <w:proofErr w:type="spellEnd"/>
+      <w:r>
+        <w:rPr>
+          <w:rStyle w:val="Textoennegrita"/>
+          <w:sz w:val="24"/>
+          <w:szCs w:val="24"/>
+          <w:lang w:val="en-US"/>
+        </w:rPr>
+        <w:t xml:space="preserve">, A. G. (2018). </w:t>
       </w:r>
       <w:r>
         <w:rPr>
@@ -3216,7 +4491,25 @@
           <w:sz w:val="24"/>
           <w:szCs w:val="24"/>
         </w:rPr>
-        <w:t>MIT Press.</w:t>
+        <w:t xml:space="preserve">MIT </w:t>
+      </w:r>
+      <w:proofErr w:type="spellStart"/>
+      <w:r>
+        <w:rPr>
+          <w:rStyle w:val="Textoennegrita"/>
+          <w:sz w:val="24"/>
+          <w:szCs w:val="24"/>
+        </w:rPr>
+        <w:t>Press</w:t>
+      </w:r>
+      <w:proofErr w:type="spellEnd"/>
+      <w:r>
+        <w:rPr>
+          <w:rStyle w:val="Textoennegrita"/>
+          <w:sz w:val="24"/>
+          <w:szCs w:val="24"/>
+        </w:rPr>
+        <w:t>.</w:t>
       </w:r>
       <w:r>
         <w:rPr>
@@ -3240,6 +4533,7 @@
           <w:szCs w:val="24"/>
         </w:rPr>
       </w:pPr>
+      <w:proofErr w:type="spellStart"/>
       <w:r>
         <w:rPr>
           <w:rStyle w:val="Textoennegrita"/>
@@ -3247,7 +4541,17 @@
           <w:szCs w:val="24"/>
           <w:lang w:val="en-US"/>
         </w:rPr>
-        <w:t xml:space="preserve">VanderPlas, J. (2016). </w:t>
+        <w:t>VanderPlas</w:t>
+      </w:r>
+      <w:proofErr w:type="spellEnd"/>
+      <w:r>
+        <w:rPr>
+          <w:rStyle w:val="Textoennegrita"/>
+          <w:sz w:val="24"/>
+          <w:szCs w:val="24"/>
+          <w:lang w:val="en-US"/>
+        </w:rPr>
+        <w:t xml:space="preserve">, J. (2016). </w:t>
       </w:r>
       <w:r>
         <w:rPr>
@@ -3282,7 +4586,55 @@
           <w:sz w:val="24"/>
           <w:szCs w:val="24"/>
         </w:rPr>
-        <w:t xml:space="preserve"> Aunque publicado en 2016, este recurso sigue siendo esencial para la ciencia de datos con Python, cubriendo bibliotecas clave como NumPy, Pandas, Matplotlib, Scikit-learn y técnicas avanzadas de análisis.</w:t>
+        <w:t xml:space="preserve"> Aunque publicado en 2016, este recurso sigue siendo esencial para la ciencia de datos con Python, cubriendo bibliotecas clave como </w:t>
+      </w:r>
+      <w:proofErr w:type="spellStart"/>
+      <w:r>
+        <w:rPr>
+          <w:sz w:val="24"/>
+          <w:szCs w:val="24"/>
+        </w:rPr>
+        <w:t>NumPy</w:t>
+      </w:r>
+      <w:proofErr w:type="spellEnd"/>
+      <w:r>
+        <w:rPr>
+          <w:sz w:val="24"/>
+          <w:szCs w:val="24"/>
+        </w:rPr>
+        <w:t xml:space="preserve">, Pandas, </w:t>
+      </w:r>
+      <w:proofErr w:type="spellStart"/>
+      <w:r>
+        <w:rPr>
+          <w:sz w:val="24"/>
+          <w:szCs w:val="24"/>
+        </w:rPr>
+        <w:t>Matplotlib</w:t>
+      </w:r>
+      <w:proofErr w:type="spellEnd"/>
+      <w:r>
+        <w:rPr>
+          <w:sz w:val="24"/>
+          <w:szCs w:val="24"/>
+        </w:rPr>
+        <w:t xml:space="preserve">, </w:t>
+      </w:r>
+      <w:proofErr w:type="spellStart"/>
+      <w:r>
+        <w:rPr>
+          <w:sz w:val="24"/>
+          <w:szCs w:val="24"/>
+        </w:rPr>
+        <w:t>Scikit-learn</w:t>
+      </w:r>
+      <w:proofErr w:type="spellEnd"/>
+      <w:r>
+        <w:rPr>
+          <w:sz w:val="24"/>
+          <w:szCs w:val="24"/>
+        </w:rPr>
+        <w:t xml:space="preserve"> y técnicas avanzadas de análisis.</w:t>
       </w:r>
     </w:p>
     <w:p>
@@ -3380,7 +4732,25 @@
           <w:szCs w:val="24"/>
           <w:lang w:val="en-US"/>
         </w:rPr>
-        <w:t xml:space="preserve">. Disponible en: </w:t>
+        <w:t xml:space="preserve">. Disponible </w:t>
+      </w:r>
+      <w:proofErr w:type="spellStart"/>
+      <w:r>
+        <w:rPr>
+          <w:sz w:val="24"/>
+          <w:szCs w:val="24"/>
+          <w:lang w:val="en-US"/>
+        </w:rPr>
+        <w:t>en</w:t>
+      </w:r>
+      <w:proofErr w:type="spellEnd"/>
+      <w:r>
+        <w:rPr>
+          <w:sz w:val="24"/>
+          <w:szCs w:val="24"/>
+          <w:lang w:val="en-US"/>
+        </w:rPr>
+        <w:t xml:space="preserve">: </w:t>
       </w:r>
       <w:hyperlink r:id="rId9" w:history="1">
         <w:r>
@@ -3434,14 +4804,34 @@
         </w:rPr>
         <w:t xml:space="preserve"> </w:t>
       </w:r>
+      <w:proofErr w:type="spellStart"/>
       <w:r>
         <w:rPr>
           <w:rStyle w:val="nfasis"/>
           <w:sz w:val="24"/>
           <w:szCs w:val="24"/>
         </w:rPr>
-        <w:t>NumPy Documentation</w:t>
-      </w:r>
+        <w:t>NumPy</w:t>
+      </w:r>
+      <w:proofErr w:type="spellEnd"/>
+      <w:r>
+        <w:rPr>
+          <w:rStyle w:val="nfasis"/>
+          <w:sz w:val="24"/>
+          <w:szCs w:val="24"/>
+        </w:rPr>
+        <w:t xml:space="preserve"> </w:t>
+      </w:r>
+      <w:proofErr w:type="spellStart"/>
+      <w:r>
+        <w:rPr>
+          <w:rStyle w:val="nfasis"/>
+          <w:sz w:val="24"/>
+          <w:szCs w:val="24"/>
+        </w:rPr>
+        <w:t>Documentation</w:t>
+      </w:r>
+      <w:proofErr w:type="spellEnd"/>
       <w:r>
         <w:rPr>
           <w:sz w:val="24"/>
@@ -3474,6 +4864,7 @@
           <w:szCs w:val="28"/>
         </w:rPr>
       </w:pPr>
+      <w:proofErr w:type="spellStart"/>
       <w:r>
         <w:rPr>
           <w:b/>
@@ -3482,16 +4873,28 @@
           <w:szCs w:val="24"/>
           <w:lang w:val="en-US"/>
         </w:rPr>
-        <w:t>OpenAI Developers. (2024).</w:t>
-      </w:r>
-      <w:r>
-        <w:rPr>
+        <w:t>OpenAI</w:t>
+      </w:r>
+      <w:proofErr w:type="spellEnd"/>
+      <w:r>
+        <w:rPr>
+          <w:b/>
+          <w:bCs/>
           <w:sz w:val="24"/>
           <w:szCs w:val="24"/>
           <w:lang w:val="en-US"/>
         </w:rPr>
+        <w:t xml:space="preserve"> Developers. (2024).</w:t>
+      </w:r>
+      <w:r>
+        <w:rPr>
+          <w:sz w:val="24"/>
+          <w:szCs w:val="24"/>
+          <w:lang w:val="en-US"/>
+        </w:rPr>
         <w:t xml:space="preserve"> </w:t>
       </w:r>
+      <w:proofErr w:type="spellStart"/>
       <w:r>
         <w:rPr>
           <w:rStyle w:val="nfasis"/>
@@ -3499,7 +4902,17 @@
           <w:szCs w:val="24"/>
           <w:lang w:val="en-US"/>
         </w:rPr>
-        <w:t>OpenAI Gym Documentation</w:t>
+        <w:t>OpenAI</w:t>
+      </w:r>
+      <w:proofErr w:type="spellEnd"/>
+      <w:r>
+        <w:rPr>
+          <w:rStyle w:val="nfasis"/>
+          <w:sz w:val="24"/>
+          <w:szCs w:val="24"/>
+          <w:lang w:val="en-US"/>
+        </w:rPr>
+        <w:t xml:space="preserve"> Gym Documentation</w:t>
       </w:r>
       <w:r>
         <w:rPr>
@@ -3531,7 +4944,23 @@
           <w:sz w:val="24"/>
           <w:szCs w:val="24"/>
         </w:rPr>
-        <w:t>. Una guía detallada sobre el uso de Python para análisis de datos, incluyendo manipulación de datos con Pandas y NumPy, técnicas de procesamiento y estrategias para mejorar el rendimiento en análisis de datos.</w:t>
+        <w:t xml:space="preserve">. Una guía detallada sobre el uso de Python para análisis de datos, incluyendo manipulación de datos con Pandas y </w:t>
+      </w:r>
+      <w:proofErr w:type="spellStart"/>
+      <w:r>
+        <w:rPr>
+          <w:sz w:val="24"/>
+          <w:szCs w:val="24"/>
+        </w:rPr>
+        <w:t>NumPy</w:t>
+      </w:r>
+      <w:proofErr w:type="spellEnd"/>
+      <w:r>
+        <w:rPr>
+          <w:sz w:val="24"/>
+          <w:szCs w:val="24"/>
+        </w:rPr>
+        <w:t>, técnicas de procesamiento y estrategias para mejorar el rendimiento en análisis de datos.</w:t>
       </w:r>
     </w:p>
     <w:p>
@@ -3555,7 +4984,27 @@
           <w:sz w:val="24"/>
           <w:szCs w:val="24"/>
         </w:rPr>
-        <w:t>Pandas Developers. (2024).</w:t>
+        <w:t xml:space="preserve">Pandas </w:t>
+      </w:r>
+      <w:proofErr w:type="spellStart"/>
+      <w:r>
+        <w:rPr>
+          <w:b/>
+          <w:bCs/>
+          <w:sz w:val="24"/>
+          <w:szCs w:val="24"/>
+        </w:rPr>
+        <w:t>Developers</w:t>
+      </w:r>
+      <w:proofErr w:type="spellEnd"/>
+      <w:r>
+        <w:rPr>
+          <w:b/>
+          <w:bCs/>
+          <w:sz w:val="24"/>
+          <w:szCs w:val="24"/>
+        </w:rPr>
+        <w:t>. (2024).</w:t>
       </w:r>
       <w:r>
         <w:rPr>
@@ -3570,8 +5019,18 @@
           <w:sz w:val="24"/>
           <w:szCs w:val="24"/>
         </w:rPr>
-        <w:t>Pandas Documentation</w:t>
-      </w:r>
+        <w:t xml:space="preserve">Pandas </w:t>
+      </w:r>
+      <w:proofErr w:type="spellStart"/>
+      <w:r>
+        <w:rPr>
+          <w:rStyle w:val="nfasis"/>
+          <w:sz w:val="24"/>
+          <w:szCs w:val="24"/>
+        </w:rPr>
+        <w:t>Documentation</w:t>
+      </w:r>
+      <w:proofErr w:type="spellEnd"/>
       <w:r>
         <w:rPr>
           <w:sz w:val="24"/>
@@ -3675,6 +5134,7 @@
           <w:lang w:val="es-AR"/>
         </w:rPr>
       </w:pPr>
+      <w:proofErr w:type="spellStart"/>
       <w:r>
         <w:rPr>
           <w:b/>
@@ -3683,8 +5143,9 @@
           <w:szCs w:val="24"/>
           <w:lang w:val="es-AR"/>
         </w:rPr>
-        <w:t xml:space="preserve">TensorFlow Developers. </w:t>
-      </w:r>
+        <w:t>TensorFlow</w:t>
+      </w:r>
+      <w:proofErr w:type="spellEnd"/>
       <w:r>
         <w:rPr>
           <w:b/>
@@ -3693,6 +5154,38 @@
           <w:szCs w:val="24"/>
           <w:lang w:val="es-AR"/>
         </w:rPr>
+        <w:t xml:space="preserve"> </w:t>
+      </w:r>
+      <w:proofErr w:type="spellStart"/>
+      <w:r>
+        <w:rPr>
+          <w:b/>
+          <w:bCs/>
+          <w:sz w:val="24"/>
+          <w:szCs w:val="24"/>
+          <w:lang w:val="es-AR"/>
+        </w:rPr>
+        <w:t>Developers</w:t>
+      </w:r>
+      <w:proofErr w:type="spellEnd"/>
+      <w:r>
+        <w:rPr>
+          <w:b/>
+          <w:bCs/>
+          <w:sz w:val="24"/>
+          <w:szCs w:val="24"/>
+          <w:lang w:val="es-AR"/>
+        </w:rPr>
+        <w:t xml:space="preserve">. </w:t>
+      </w:r>
+      <w:r>
+        <w:rPr>
+          <w:b/>
+          <w:bCs/>
+          <w:sz w:val="24"/>
+          <w:szCs w:val="24"/>
+          <w:lang w:val="es-AR"/>
+        </w:rPr>
         <w:t>(2024).</w:t>
       </w:r>
       <w:r>
@@ -3703,6 +5196,7 @@
         </w:rPr>
         <w:t xml:space="preserve"> </w:t>
       </w:r>
+      <w:proofErr w:type="spellStart"/>
       <w:r>
         <w:rPr>
           <w:rStyle w:val="nfasis"/>
@@ -3710,8 +5204,29 @@
           <w:szCs w:val="24"/>
           <w:lang w:val="es-AR"/>
         </w:rPr>
-        <w:t>TensorFlow Documentation</w:t>
-      </w:r>
+        <w:t>TensorFlow</w:t>
+      </w:r>
+      <w:proofErr w:type="spellEnd"/>
+      <w:r>
+        <w:rPr>
+          <w:rStyle w:val="nfasis"/>
+          <w:sz w:val="24"/>
+          <w:szCs w:val="24"/>
+          <w:lang w:val="es-AR"/>
+        </w:rPr>
+        <w:t xml:space="preserve"> </w:t>
+      </w:r>
+      <w:proofErr w:type="spellStart"/>
+      <w:r>
+        <w:rPr>
+          <w:rStyle w:val="nfasis"/>
+          <w:sz w:val="24"/>
+          <w:szCs w:val="24"/>
+          <w:lang w:val="es-AR"/>
+        </w:rPr>
+        <w:t>Documentation</w:t>
+      </w:r>
+      <w:proofErr w:type="spellEnd"/>
       <w:r>
         <w:rPr>
           <w:sz w:val="24"/>
@@ -3780,7 +5295,23 @@
           <w:sz w:val="24"/>
           <w:szCs w:val="24"/>
         </w:rPr>
-        <w:t>12.-  Recursos materiales y equipos tecnológicos que se necesitan para su dictado.</w:t>
+        <w:t>12.</w:t>
+      </w:r>
+      <w:proofErr w:type="gramStart"/>
+      <w:r>
+        <w:rPr>
+          <w:sz w:val="24"/>
+          <w:szCs w:val="24"/>
+        </w:rPr>
+        <w:t>-  Recursos</w:t>
+      </w:r>
+      <w:proofErr w:type="gramEnd"/>
+      <w:r>
+        <w:rPr>
+          <w:sz w:val="24"/>
+          <w:szCs w:val="24"/>
+        </w:rPr>
+        <w:t xml:space="preserve"> materiales y equipos tecnológicos que se necesitan para su dictado.</w:t>
       </w:r>
     </w:p>
     <w:p>
@@ -3798,7 +5329,15 @@
         <w:t>Computadora con acceso a internet:</w:t>
       </w:r>
       <w:r>
-        <w:t xml:space="preserve"> Se recomienda cualquier computadora con conexión a internet y un navegador web actualizado, ya que todo el desarrollo del curso se realizará en Google Colaboratory, evitando la necesidad de hardware avanzado o configuraciones locales.</w:t>
+        <w:t xml:space="preserve"> Se recomienda cualquier computadora con conexión a internet y un navegador web actualizado, ya que todo el desarrollo del curso se realizará en Google </w:t>
+      </w:r>
+      <w:proofErr w:type="spellStart"/>
+      <w:r>
+        <w:t>Colaboratory</w:t>
+      </w:r>
+      <w:proofErr w:type="spellEnd"/>
+      <w:r>
+        <w:t>, evitando la necesidad de hardware avanzado o configuraciones locales.</w:t>
       </w:r>
     </w:p>
     <w:p>
@@ -3824,14 +5363,30 @@
           <w:numId w:val="13"/>
         </w:numPr>
       </w:pPr>
+      <w:proofErr w:type="spellStart"/>
       <w:r>
         <w:rPr>
           <w:rStyle w:val="Textoennegrita"/>
         </w:rPr>
-        <w:t>NumPy:</w:t>
-      </w:r>
-      <w:r>
-        <w:t xml:space="preserve"> Para operaciones numéricas y manipulación de arrays multidimensionales.</w:t>
+        <w:t>NumPy</w:t>
+      </w:r>
+      <w:proofErr w:type="spellEnd"/>
+      <w:r>
+        <w:rPr>
+          <w:rStyle w:val="Textoennegrita"/>
+        </w:rPr>
+        <w:t>:</w:t>
+      </w:r>
+      <w:r>
+        <w:t xml:space="preserve"> Para operaciones numéricas y manipulación de </w:t>
+      </w:r>
+      <w:proofErr w:type="spellStart"/>
+      <w:r>
+        <w:t>arrays</w:t>
+      </w:r>
+      <w:proofErr w:type="spellEnd"/>
+      <w:r>
+        <w:t xml:space="preserve"> multidimensionales.</w:t>
       </w:r>
     </w:p>
     <w:p>
@@ -3860,11 +5415,33 @@
           <w:numId w:val="13"/>
         </w:numPr>
       </w:pPr>
+      <w:proofErr w:type="spellStart"/>
       <w:r>
         <w:rPr>
           <w:rStyle w:val="Textoennegrita"/>
         </w:rPr>
-        <w:t>Matplotlib y Seaborn:</w:t>
+        <w:t>Matplotlib</w:t>
+      </w:r>
+      <w:proofErr w:type="spellEnd"/>
+      <w:r>
+        <w:rPr>
+          <w:rStyle w:val="Textoennegrita"/>
+        </w:rPr>
+        <w:t xml:space="preserve"> y </w:t>
+      </w:r>
+      <w:proofErr w:type="spellStart"/>
+      <w:r>
+        <w:rPr>
+          <w:rStyle w:val="Textoennegrita"/>
+        </w:rPr>
+        <w:t>Seaborn</w:t>
+      </w:r>
+      <w:proofErr w:type="spellEnd"/>
+      <w:r>
+        <w:rPr>
+          <w:rStyle w:val="Textoennegrita"/>
+        </w:rPr>
+        <w:t>:</w:t>
       </w:r>
       <w:r>
         <w:t xml:space="preserve"> Para visualización de datos y generación de gráficos interactivos.</w:t>
@@ -3878,11 +5455,19 @@
           <w:numId w:val="13"/>
         </w:numPr>
       </w:pPr>
+      <w:proofErr w:type="spellStart"/>
       <w:r>
         <w:rPr>
           <w:rStyle w:val="Textoennegrita"/>
         </w:rPr>
-        <w:t>Scikit-learn:</w:t>
+        <w:t>Scikit-learn</w:t>
+      </w:r>
+      <w:proofErr w:type="spellEnd"/>
+      <w:r>
+        <w:rPr>
+          <w:rStyle w:val="Textoennegrita"/>
+        </w:rPr>
+        <w:t>:</w:t>
       </w:r>
       <w:r>
         <w:t xml:space="preserve"> Para aprendizaje automático y modelado estadístico.</w:t>
@@ -3896,11 +5481,19 @@
           <w:numId w:val="13"/>
         </w:numPr>
       </w:pPr>
+      <w:proofErr w:type="spellStart"/>
       <w:r>
         <w:rPr>
           <w:rStyle w:val="Textoennegrita"/>
         </w:rPr>
-        <w:t>TensorFlow:</w:t>
+        <w:t>TensorFlow</w:t>
+      </w:r>
+      <w:proofErr w:type="spellEnd"/>
+      <w:r>
+        <w:rPr>
+          <w:rStyle w:val="Textoennegrita"/>
+        </w:rPr>
+        <w:t>:</w:t>
       </w:r>
       <w:r>
         <w:t xml:space="preserve"> Para el desarrollo de modelos de aprendizaje profundo.</w:t>
@@ -3914,11 +5507,33 @@
           <w:numId w:val="13"/>
         </w:numPr>
       </w:pPr>
+      <w:proofErr w:type="spellStart"/>
       <w:r>
         <w:rPr>
           <w:rStyle w:val="Textoennegrita"/>
         </w:rPr>
-        <w:t>OpenAI Gym:</w:t>
+        <w:t>OpenAI</w:t>
+      </w:r>
+      <w:proofErr w:type="spellEnd"/>
+      <w:r>
+        <w:rPr>
+          <w:rStyle w:val="Textoennegrita"/>
+        </w:rPr>
+        <w:t xml:space="preserve"> </w:t>
+      </w:r>
+      <w:proofErr w:type="spellStart"/>
+      <w:r>
+        <w:rPr>
+          <w:rStyle w:val="Textoennegrita"/>
+        </w:rPr>
+        <w:t>Gym</w:t>
+      </w:r>
+      <w:proofErr w:type="spellEnd"/>
+      <w:r>
+        <w:rPr>
+          <w:rStyle w:val="Textoennegrita"/>
+        </w:rPr>
+        <w:t>:</w:t>
       </w:r>
       <w:r>
         <w:t xml:space="preserve"> Para la implementación y simulación de entornos de aprendizaje por refuerzo.</w:t>
@@ -3937,7 +5552,21 @@
           <w:rStyle w:val="Textoennegrita"/>
         </w:rPr>
         <w:lastRenderedPageBreak/>
-        <w:t>Uso de Google Colaboratory:</w:t>
+        <w:t xml:space="preserve">Uso de Google </w:t>
+      </w:r>
+      <w:proofErr w:type="spellStart"/>
+      <w:r>
+        <w:rPr>
+          <w:rStyle w:val="Textoennegrita"/>
+        </w:rPr>
+        <w:t>Colaboratory</w:t>
+      </w:r>
+      <w:proofErr w:type="spellEnd"/>
+      <w:r>
+        <w:rPr>
+          <w:rStyle w:val="Textoennegrita"/>
+        </w:rPr>
+        <w:t>:</w:t>
       </w:r>
     </w:p>
     <w:p>
@@ -3985,7 +5614,23 @@
         </w:numPr>
       </w:pPr>
       <w:r>
-        <w:t>Se recomienda familiarizarse con Jupyter Notebooks y su entorno de trabajo para optimizar el uso de Google Colab.</w:t>
+        <w:t xml:space="preserve">Se recomienda familiarizarse con </w:t>
+      </w:r>
+      <w:proofErr w:type="spellStart"/>
+      <w:r>
+        <w:t>Jupyter</w:t>
+      </w:r>
+      <w:proofErr w:type="spellEnd"/>
+      <w:r>
+        <w:t xml:space="preserve"> Notebooks y su entorno de trabajo para optimizar el uso de Google </w:t>
+      </w:r>
+      <w:proofErr w:type="spellStart"/>
+      <w:r>
+        <w:t>Colab</w:t>
+      </w:r>
+      <w:proofErr w:type="spellEnd"/>
+      <w:r>
+        <w:t>.</w:t>
       </w:r>
     </w:p>
     <w:p>
@@ -4017,7 +5662,23 @@
           <w:sz w:val="24"/>
           <w:szCs w:val="24"/>
         </w:rPr>
-        <w:t xml:space="preserve">13.-  Currículum Vitae del / los docente/s encargado / s de la Actividad (adjuntar CV breve). </w:t>
+        <w:t>13.</w:t>
+      </w:r>
+      <w:proofErr w:type="gramStart"/>
+      <w:r>
+        <w:rPr>
+          <w:sz w:val="24"/>
+          <w:szCs w:val="24"/>
+        </w:rPr>
+        <w:t>-  Currículum</w:t>
+      </w:r>
+      <w:proofErr w:type="gramEnd"/>
+      <w:r>
+        <w:rPr>
+          <w:sz w:val="24"/>
+          <w:szCs w:val="24"/>
+        </w:rPr>
+        <w:t xml:space="preserve"> Vitae del / los docente/s encargado / s de la Actividad (adjuntar CV breve). </w:t>
       </w:r>
     </w:p>
     <w:p>
@@ -4102,7 +5763,15 @@
         <w:t>Ocupación Actual:</w:t>
       </w:r>
       <w:r>
-        <w:t xml:space="preserve"> Director de Metodología y Relevamiento Estadístico, Instituto Provincial de Estadística y Censos de Misiones</w:t>
+        <w:t xml:space="preserve"> </w:t>
+      </w:r>
+      <w:proofErr w:type="gramStart"/>
+      <w:r>
+        <w:t>Director</w:t>
+      </w:r>
+      <w:proofErr w:type="gramEnd"/>
+      <w:r>
+        <w:t xml:space="preserve"> de Metodología y Relevamiento Estadístico, Instituto Provincial de Estadística y Censos de Misiones</w:t>
       </w:r>
     </w:p>
     <w:p>
@@ -4645,24 +6314,47 @@
           <w:lang w:val="en-US"/>
         </w:rPr>
       </w:pPr>
+      <w:proofErr w:type="spellStart"/>
       <w:r>
         <w:rPr>
           <w:rStyle w:val="Textoennegrita"/>
           <w:lang w:val="en-US"/>
         </w:rPr>
-        <w:t>Programación:</w:t>
-      </w:r>
-      <w:r>
-        <w:rPr>
+        <w:t>Programación</w:t>
+      </w:r>
+      <w:proofErr w:type="spellEnd"/>
+      <w:r>
+        <w:rPr>
+          <w:rStyle w:val="Textoennegrita"/>
           <w:lang w:val="en-US"/>
         </w:rPr>
+        <w:t>:</w:t>
+      </w:r>
+      <w:r>
+        <w:rPr>
+          <w:lang w:val="en-US"/>
+        </w:rPr>
         <w:t xml:space="preserve"> Python (Polars, Pandas, NumPy, TensorFlow, Scikit-learn), R, Stata</w:t>
       </w:r>
       <w:r>
         <w:rPr>
           <w:lang w:val="en-US"/>
         </w:rPr>
-        <w:t xml:space="preserve">, Eviews, SPSS, </w:t>
+        <w:t xml:space="preserve">, </w:t>
+      </w:r>
+      <w:proofErr w:type="spellStart"/>
+      <w:r>
+        <w:rPr>
+          <w:lang w:val="en-US"/>
+        </w:rPr>
+        <w:t>Eviews</w:t>
+      </w:r>
+      <w:proofErr w:type="spellEnd"/>
+      <w:r>
+        <w:rPr>
+          <w:lang w:val="en-US"/>
+        </w:rPr>
+        <w:t xml:space="preserve">, SPSS, </w:t>
       </w:r>
     </w:p>
     <w:p>
@@ -5855,9 +7547,9 @@
       <w:lvlJc w:val="left"/>
       <w:pPr>
         <w:tabs>
-          <w:tab w:val="num" w:pos="1440"/>
-        </w:tabs>
-        <w:ind w:left="1440" w:hanging="360"/>
+          <w:tab w:val="num" w:pos="1778"/>
+        </w:tabs>
+        <w:ind w:left="1778" w:hanging="360"/>
       </w:pPr>
       <w:rPr>
         <w:rFonts w:ascii="Courier New" w:hAnsi="Courier New" w:hint="default"/>

</xml_diff>

<commit_message>
Actualización de scripts del curso de Python sobre aprendizaje por refuerzo 15_04_25
</commit_message>
<xml_diff>
--- a/Modulo_1_Fundamentos_Python/docs/detalles-curso Python.docx
+++ b/Modulo_1_Fundamentos_Python/docs/detalles-curso Python.docx
@@ -1090,7 +1090,6 @@
         <w:rPr>
           <w:sz w:val="24"/>
           <w:szCs w:val="24"/>
-          <w:highlight w:val="yellow"/>
           <w:lang w:eastAsia="es-AR"/>
         </w:rPr>
       </w:pPr>
@@ -1110,16 +1109,7 @@
           <w:szCs w:val="24"/>
           <w:lang w:eastAsia="es-AR"/>
         </w:rPr>
-        <w:t xml:space="preserve"> Conceptos de programación orientada a objetos (POO), creación de clases y objetos, </w:t>
-      </w:r>
-      <w:r>
-        <w:rPr>
-          <w:sz w:val="24"/>
-          <w:szCs w:val="24"/>
-          <w:highlight w:val="yellow"/>
-          <w:lang w:eastAsia="es-AR"/>
-        </w:rPr>
-        <w:t>encapsulación, herencia y polimorfismo.</w:t>
+        <w:t xml:space="preserve"> Conceptos de programación orientada a objetos (POO), creación de clases y objetos, encapsulación, herencia y polimorfismo.</w:t>
       </w:r>
     </w:p>
     <w:p>
@@ -1168,17 +1158,15 @@
         <w:rPr>
           <w:sz w:val="24"/>
           <w:szCs w:val="24"/>
-          <w:highlight w:val="yellow"/>
-          <w:lang w:eastAsia="es-AR"/>
-        </w:rPr>
-      </w:pPr>
-      <w:r>
-        <w:rPr>
-          <w:b/>
-          <w:bCs/>
-          <w:sz w:val="24"/>
-          <w:szCs w:val="24"/>
-          <w:highlight w:val="yellow"/>
+          <w:lang w:eastAsia="es-AR"/>
+        </w:rPr>
+      </w:pPr>
+      <w:r>
+        <w:rPr>
+          <w:b/>
+          <w:bCs/>
+          <w:sz w:val="24"/>
+          <w:szCs w:val="24"/>
           <w:lang w:eastAsia="es-AR"/>
         </w:rPr>
         <w:t>Manejo de excepciones en POO:</w:t>
@@ -1187,7 +1175,6 @@
         <w:rPr>
           <w:sz w:val="24"/>
           <w:szCs w:val="24"/>
-          <w:highlight w:val="yellow"/>
           <w:lang w:eastAsia="es-AR"/>
         </w:rPr>
         <w:t xml:space="preserve"> Uso de </w:t>
@@ -1195,7 +1182,6 @@
       <w:r>
         <w:rPr>
           <w:rFonts w:ascii="Courier New" w:hAnsi="Courier New" w:cs="Courier New"/>
-          <w:highlight w:val="yellow"/>
           <w:lang w:eastAsia="es-AR"/>
         </w:rPr>
         <w:t>try</w:t>
@@ -1204,7 +1190,6 @@
         <w:rPr>
           <w:sz w:val="24"/>
           <w:szCs w:val="24"/>
-          <w:highlight w:val="yellow"/>
           <w:lang w:eastAsia="es-AR"/>
         </w:rPr>
         <w:t xml:space="preserve">, </w:t>
@@ -1213,7 +1198,6 @@
       <w:r>
         <w:rPr>
           <w:rFonts w:ascii="Courier New" w:hAnsi="Courier New" w:cs="Courier New"/>
-          <w:highlight w:val="yellow"/>
           <w:lang w:eastAsia="es-AR"/>
         </w:rPr>
         <w:t>except</w:t>
@@ -1223,7 +1207,6 @@
         <w:rPr>
           <w:sz w:val="24"/>
           <w:szCs w:val="24"/>
-          <w:highlight w:val="yellow"/>
           <w:lang w:eastAsia="es-AR"/>
         </w:rPr>
         <w:t xml:space="preserve">, </w:t>
@@ -1232,7 +1215,6 @@
       <w:r>
         <w:rPr>
           <w:rFonts w:ascii="Courier New" w:hAnsi="Courier New" w:cs="Courier New"/>
-          <w:highlight w:val="yellow"/>
           <w:lang w:eastAsia="es-AR"/>
         </w:rPr>
         <w:t>finally</w:t>
@@ -1242,7 +1224,6 @@
         <w:rPr>
           <w:sz w:val="24"/>
           <w:szCs w:val="24"/>
-          <w:highlight w:val="yellow"/>
           <w:lang w:eastAsia="es-AR"/>
         </w:rPr>
         <w:t xml:space="preserve"> y la creación de excepciones personalizadas.</w:t>
@@ -1260,17 +1241,15 @@
         <w:rPr>
           <w:sz w:val="24"/>
           <w:szCs w:val="24"/>
-          <w:highlight w:val="yellow"/>
-          <w:lang w:eastAsia="es-AR"/>
-        </w:rPr>
-      </w:pPr>
-      <w:r>
-        <w:rPr>
-          <w:b/>
-          <w:bCs/>
-          <w:sz w:val="24"/>
-          <w:szCs w:val="24"/>
-          <w:highlight w:val="yellow"/>
+          <w:lang w:eastAsia="es-AR"/>
+        </w:rPr>
+      </w:pPr>
+      <w:r>
+        <w:rPr>
+          <w:b/>
+          <w:bCs/>
+          <w:sz w:val="24"/>
+          <w:szCs w:val="24"/>
           <w:lang w:eastAsia="es-AR"/>
         </w:rPr>
         <w:t>Patrones de diseño básicos en Python:</w:t>
@@ -1279,7 +1258,6 @@
         <w:rPr>
           <w:sz w:val="24"/>
           <w:szCs w:val="24"/>
-          <w:highlight w:val="yellow"/>
           <w:lang w:eastAsia="es-AR"/>
         </w:rPr>
         <w:t xml:space="preserve"> </w:t>
@@ -1289,7 +1267,6 @@
         <w:rPr>
           <w:sz w:val="24"/>
           <w:szCs w:val="24"/>
-          <w:highlight w:val="yellow"/>
           <w:lang w:eastAsia="es-AR"/>
         </w:rPr>
         <w:t>Singleton</w:t>
@@ -1299,7 +1276,6 @@
         <w:rPr>
           <w:sz w:val="24"/>
           <w:szCs w:val="24"/>
-          <w:highlight w:val="yellow"/>
           <w:lang w:eastAsia="es-AR"/>
         </w:rPr>
         <w:t xml:space="preserve">, Factory, y </w:t>
@@ -1309,7 +1285,6 @@
         <w:rPr>
           <w:sz w:val="24"/>
           <w:szCs w:val="24"/>
-          <w:highlight w:val="yellow"/>
           <w:lang w:eastAsia="es-AR"/>
         </w:rPr>
         <w:t>Strategy</w:t>
@@ -1319,7 +1294,6 @@
         <w:rPr>
           <w:sz w:val="24"/>
           <w:szCs w:val="24"/>
-          <w:highlight w:val="yellow"/>
           <w:lang w:eastAsia="es-AR"/>
         </w:rPr>
         <w:t xml:space="preserve"> aplicados a la POO.</w:t>

</xml_diff>